<commit_message>
added git instructions to WS02
</commit_message>
<xml_diff>
--- a/WS02/Workshop2.docx
+++ b/WS02/Workshop2.docx
@@ -31,6 +31,15 @@
           <w:color w:val="FF0000"/>
         </w:rPr>
       </w:pPr>
+    </w:p>
+    <w:p>
+      <w:pPr>
+        <w:jc w:val="center"/>
+        <w:rPr>
+          <w:rFonts w:ascii="Arial" w:eastAsia="Times New Roman" w:hAnsi="Arial" w:cs="Arial"/>
+          <w:color w:val="FF0000"/>
+        </w:rPr>
+      </w:pPr>
       <w:r>
         <w:rPr>
           <w:rFonts w:ascii="Arial" w:eastAsia="Times New Roman" w:hAnsi="Arial" w:cs="Arial"/>
@@ -64,18 +73,7 @@
           <w:sz w:val="28"/>
           <w:szCs w:val="28"/>
         </w:rPr>
-        <w:t>In this workshop, you will code and execute a C-language program that accepts numerical values from the user, stores the values in variables of appropriate data type, performs calculations on the stored variables a</w:t>
-      </w:r>
-      <w:bookmarkStart w:id="0" w:name="_GoBack"/>
-      <w:bookmarkEnd w:id="0"/>
-      <w:r>
-        <w:rPr>
-          <w:rFonts w:eastAsia="Times New Roman" w:cstheme="minorHAnsi"/>
-          <w:color w:val="000000"/>
-          <w:sz w:val="28"/>
-          <w:szCs w:val="28"/>
-        </w:rPr>
-        <w:t>nd casts from one data type to another.</w:t>
+        <w:t>In this workshop, you will code and execute a C-language program that accepts numerical values from the user, stores the values in variables of appropriate data type, performs calculations on the stored variables and casts from one data type to another.</w:t>
       </w:r>
     </w:p>
     <w:p>
@@ -478,6 +476,1859 @@
     </w:p>
     <w:p>
       <w:pPr>
+        <w:keepNext/>
+        <w:spacing w:before="100" w:beforeAutospacing="1" w:after="240" w:line="360" w:lineRule="auto"/>
+        <w:rPr>
+          <w:rFonts w:eastAsia="Times New Roman" w:cs="Arial"/>
+          <w:b/>
+          <w:bCs/>
+          <w:smallCaps/>
+          <w:color w:val="4599B1"/>
+          <w:sz w:val="36"/>
+          <w:szCs w:val="36"/>
+        </w:rPr>
+      </w:pPr>
+      <w:r>
+        <w:rPr>
+          <w:rFonts w:eastAsia="Times New Roman" w:cs="Arial"/>
+          <w:b/>
+          <w:bCs/>
+          <w:smallCaps/>
+          <w:color w:val="4599B1"/>
+          <w:sz w:val="36"/>
+          <w:szCs w:val="36"/>
+        </w:rPr>
+        <w:t>O</w:t>
+      </w:r>
+      <w:r>
+        <w:rPr>
+          <w:rFonts w:eastAsia="Times New Roman" w:cs="Arial"/>
+          <w:b/>
+          <w:bCs/>
+          <w:smallCaps/>
+          <w:color w:val="4599B1"/>
+          <w:sz w:val="36"/>
+          <w:szCs w:val="36"/>
+        </w:rPr>
+        <w:t>riginal</w:t>
+      </w:r>
+      <w:r>
+        <w:rPr>
+          <w:rFonts w:eastAsia="Times New Roman" w:cs="Arial"/>
+          <w:b/>
+          <w:bCs/>
+          <w:smallCaps/>
+          <w:color w:val="4599B1"/>
+          <w:sz w:val="36"/>
+          <w:szCs w:val="36"/>
+        </w:rPr>
+        <w:t xml:space="preserve"> S</w:t>
+      </w:r>
+      <w:r>
+        <w:rPr>
+          <w:rFonts w:eastAsia="Times New Roman" w:cs="Arial"/>
+          <w:b/>
+          <w:bCs/>
+          <w:smallCaps/>
+          <w:color w:val="4599B1"/>
+          <w:sz w:val="36"/>
+          <w:szCs w:val="36"/>
+        </w:rPr>
+        <w:t>ource</w:t>
+      </w:r>
+      <w:r>
+        <w:rPr>
+          <w:rFonts w:eastAsia="Times New Roman" w:cs="Arial"/>
+          <w:b/>
+          <w:bCs/>
+          <w:smallCaps/>
+          <w:color w:val="4599B1"/>
+          <w:sz w:val="36"/>
+          <w:szCs w:val="36"/>
+        </w:rPr>
+        <w:t xml:space="preserve"> C</w:t>
+      </w:r>
+      <w:r>
+        <w:rPr>
+          <w:rFonts w:eastAsia="Times New Roman" w:cs="Arial"/>
+          <w:b/>
+          <w:bCs/>
+          <w:smallCaps/>
+          <w:color w:val="4599B1"/>
+          <w:sz w:val="36"/>
+          <w:szCs w:val="36"/>
+        </w:rPr>
+        <w:t>ode</w:t>
+      </w:r>
+    </w:p>
+    <w:p>
+      <w:pPr>
+        <w:pBdr>
+          <w:top w:val="single" w:sz="8" w:space="1" w:color="C45911" w:themeColor="accent2" w:themeShade="BF"/>
+          <w:left w:val="single" w:sz="48" w:space="4" w:color="C45911" w:themeColor="accent2" w:themeShade="BF"/>
+          <w:bottom w:val="single" w:sz="8" w:space="1" w:color="C45911" w:themeColor="accent2" w:themeShade="BF"/>
+          <w:right w:val="single" w:sz="8" w:space="4" w:color="C45911" w:themeColor="accent2" w:themeShade="BF"/>
+        </w:pBdr>
+        <w:autoSpaceDE w:val="0"/>
+        <w:autoSpaceDN w:val="0"/>
+        <w:adjustRightInd w:val="0"/>
+        <w:spacing w:after="100" w:afterAutospacing="1"/>
+        <w:ind w:left="720" w:hanging="720"/>
+        <w:rPr>
+          <w:rFonts w:cstheme="minorHAnsi"/>
+          <w:szCs w:val="28"/>
+        </w:rPr>
+      </w:pPr>
+      <w:r>
+        <w:rPr>
+          <w:rFonts w:cstheme="minorHAnsi"/>
+          <w:b/>
+          <w:smallCaps/>
+          <w:color w:val="C45911" w:themeColor="accent2" w:themeShade="BF"/>
+          <w:szCs w:val="28"/>
+        </w:rPr>
+        <w:t>Note</w:t>
+      </w:r>
+      <w:r>
+        <w:rPr>
+          <w:rFonts w:cstheme="minorHAnsi"/>
+          <w:szCs w:val="28"/>
+        </w:rPr>
+        <w:t xml:space="preserve">: </w:t>
+      </w:r>
+      <w:r>
+        <w:rPr>
+          <w:rFonts w:cstheme="minorHAnsi"/>
+          <w:szCs w:val="28"/>
+        </w:rPr>
+        <w:t xml:space="preserve">For this part, it is better to do this lab at school and on a lab computer since it has </w:t>
+      </w:r>
+      <w:r>
+        <w:rPr>
+          <w:rStyle w:val="CodeInline"/>
+          <w:rFonts w:eastAsiaTheme="minorHAnsi"/>
+        </w:rPr>
+        <w:t>“Git”</w:t>
+      </w:r>
+      <w:r>
+        <w:rPr>
+          <w:rFonts w:cstheme="minorHAnsi"/>
+          <w:szCs w:val="28"/>
+        </w:rPr>
+        <w:t xml:space="preserve"> and </w:t>
+      </w:r>
+      <w:r>
+        <w:rPr>
+          <w:rStyle w:val="CodeInline"/>
+          <w:rFonts w:eastAsiaTheme="minorHAnsi"/>
+        </w:rPr>
+        <w:t>“Tortoise Git”</w:t>
+      </w:r>
+      <w:r>
+        <w:rPr>
+          <w:rFonts w:cstheme="minorHAnsi"/>
+          <w:szCs w:val="28"/>
+        </w:rPr>
+        <w:t xml:space="preserve"> installed. If you do have </w:t>
+      </w:r>
+      <w:r>
+        <w:rPr>
+          <w:rStyle w:val="CodeInline"/>
+          <w:rFonts w:eastAsiaTheme="minorHAnsi"/>
+        </w:rPr>
+        <w:t>“Git”</w:t>
+      </w:r>
+      <w:r>
+        <w:rPr>
+          <w:rFonts w:cstheme="minorHAnsi"/>
+          <w:szCs w:val="28"/>
+        </w:rPr>
+        <w:t xml:space="preserve"> or </w:t>
+      </w:r>
+      <w:r>
+        <w:rPr>
+          <w:rStyle w:val="CodeInline"/>
+          <w:rFonts w:eastAsiaTheme="minorHAnsi"/>
+        </w:rPr>
+        <w:t>“Tortoise Git”</w:t>
+      </w:r>
+      <w:r>
+        <w:rPr>
+          <w:rFonts w:cstheme="minorHAnsi"/>
+          <w:szCs w:val="28"/>
+        </w:rPr>
+        <w:t xml:space="preserve"> installed on your own computer, you can do this on your own personal computers.</w:t>
+      </w:r>
+    </w:p>
+    <w:p>
+      <w:pPr>
+        <w:pBdr>
+          <w:top w:val="single" w:sz="8" w:space="1" w:color="C45911" w:themeColor="accent2" w:themeShade="BF"/>
+          <w:left w:val="single" w:sz="48" w:space="4" w:color="C45911" w:themeColor="accent2" w:themeShade="BF"/>
+          <w:bottom w:val="single" w:sz="8" w:space="1" w:color="C45911" w:themeColor="accent2" w:themeShade="BF"/>
+          <w:right w:val="single" w:sz="8" w:space="4" w:color="C45911" w:themeColor="accent2" w:themeShade="BF"/>
+        </w:pBdr>
+        <w:autoSpaceDE w:val="0"/>
+        <w:autoSpaceDN w:val="0"/>
+        <w:adjustRightInd w:val="0"/>
+        <w:spacing w:after="100" w:afterAutospacing="1"/>
+        <w:ind w:left="720" w:hanging="720"/>
+        <w:rPr>
+          <w:rFonts w:cstheme="minorHAnsi"/>
+          <w:szCs w:val="28"/>
+        </w:rPr>
+      </w:pPr>
+      <w:r>
+        <w:rPr>
+          <w:rFonts w:cstheme="minorHAnsi"/>
+          <w:b/>
+          <w:smallCaps/>
+          <w:color w:val="C45911" w:themeColor="accent2" w:themeShade="BF"/>
+          <w:szCs w:val="28"/>
+        </w:rPr>
+        <w:t>Note</w:t>
+      </w:r>
+      <w:r>
+        <w:rPr>
+          <w:rFonts w:cstheme="minorHAnsi"/>
+          <w:szCs w:val="28"/>
+        </w:rPr>
+        <w:t xml:space="preserve">: </w:t>
+      </w:r>
+      <w:r>
+        <w:rPr>
+          <w:rStyle w:val="CodeInline"/>
+          <w:rFonts w:eastAsiaTheme="minorHAnsi"/>
+        </w:rPr>
+        <w:t>Tortoise Git</w:t>
+      </w:r>
+      <w:r>
+        <w:rPr>
+          <w:rFonts w:cstheme="minorHAnsi"/>
+          <w:szCs w:val="28"/>
+        </w:rPr>
+        <w:t xml:space="preserve"> </w:t>
+      </w:r>
+      <w:r>
+        <w:rPr>
+          <w:rFonts w:cstheme="minorHAnsi"/>
+          <w:szCs w:val="28"/>
+        </w:rPr>
+        <w:t>i</w:t>
+      </w:r>
+      <w:r>
+        <w:rPr>
+          <w:rFonts w:cstheme="minorHAnsi"/>
+          <w:szCs w:val="28"/>
+        </w:rPr>
+        <w:t xml:space="preserve">nstallation guidelines are in the </w:t>
+      </w:r>
+      <w:r>
+        <w:rPr>
+          <w:rFonts w:cstheme="minorHAnsi"/>
+          <w:i/>
+          <w:szCs w:val="28"/>
+        </w:rPr>
+        <w:t>at-home</w:t>
+      </w:r>
+      <w:r>
+        <w:rPr>
+          <w:rFonts w:cstheme="minorHAnsi"/>
+          <w:szCs w:val="28"/>
+        </w:rPr>
+        <w:t xml:space="preserve"> section of this lab</w:t>
+      </w:r>
+      <w:r>
+        <w:rPr>
+          <w:rFonts w:cstheme="minorHAnsi"/>
+          <w:szCs w:val="28"/>
+        </w:rPr>
+        <w:t>.</w:t>
+      </w:r>
+    </w:p>
+    <w:p>
+      <w:pPr>
+        <w:spacing w:before="100" w:beforeAutospacing="1" w:after="100" w:afterAutospacing="1"/>
+        <w:textAlignment w:val="baseline"/>
+        <w:rPr>
+          <w:rFonts w:eastAsia="Times New Roman" w:cs="Arial"/>
+          <w:bCs/>
+          <w:color w:val="4599B1"/>
+          <w:sz w:val="28"/>
+        </w:rPr>
+      </w:pPr>
+      <w:r>
+        <w:rPr>
+          <w:rFonts w:eastAsia="Times New Roman" w:cs="Arial"/>
+          <w:b/>
+          <w:bCs/>
+          <w:color w:val="4599B1"/>
+          <w:sz w:val="28"/>
+        </w:rPr>
+        <w:t>Retrieve the original source code</w:t>
+      </w:r>
+      <w:r>
+        <w:rPr>
+          <w:rFonts w:eastAsia="Times New Roman" w:cs="Arial"/>
+          <w:bCs/>
+          <w:color w:val="4599B1"/>
+          <w:sz w:val="28"/>
+        </w:rPr>
+        <w:t>:</w:t>
+      </w:r>
+    </w:p>
+    <w:p>
+      <w:pPr>
+        <w:pStyle w:val="ListParagraph"/>
+        <w:numPr>
+          <w:ilvl w:val="0"/>
+          <w:numId w:val="6"/>
+        </w:numPr>
+        <w:spacing w:before="120" w:after="0" w:line="240" w:lineRule="auto"/>
+        <w:jc w:val="both"/>
+        <w:textAlignment w:val="baseline"/>
+        <w:rPr>
+          <w:rFonts w:eastAsia="Times New Roman" w:cs="Arial"/>
+          <w:i/>
+          <w:iCs/>
+          <w:color w:val="000000"/>
+          <w:sz w:val="24"/>
+          <w:szCs w:val="24"/>
+        </w:rPr>
+      </w:pPr>
+      <w:r>
+        <w:rPr>
+          <w:rFonts w:eastAsia="Times New Roman" w:cs="Arial"/>
+          <w:color w:val="000000"/>
+          <w:szCs w:val="28"/>
+        </w:rPr>
+        <w:t xml:space="preserve">Open </w:t>
+      </w:r>
+      <w:hyperlink r:id="rId6" w:history="1">
+        <w:r>
+          <w:rPr>
+            <w:rStyle w:val="Hyperlink"/>
+            <w:rFonts w:eastAsia="Times New Roman" w:cs="Arial"/>
+            <w:szCs w:val="28"/>
+          </w:rPr>
+          <w:t>https://github.com/Seneca-144100/IPC-Workshops</w:t>
+        </w:r>
+      </w:hyperlink>
+      <w:r>
+        <w:rPr>
+          <w:rFonts w:eastAsia="Times New Roman" w:cs="Arial"/>
+          <w:szCs w:val="28"/>
+        </w:rPr>
+        <w:t xml:space="preserve"> </w:t>
+      </w:r>
+      <w:r>
+        <w:rPr>
+          <w:rFonts w:eastAsia="Times New Roman" w:cs="Arial"/>
+          <w:color w:val="000000"/>
+          <w:szCs w:val="28"/>
+        </w:rPr>
+        <w:t>and click on “Clone or download” Button; this will open “Clone with HTTPS” window.</w:t>
+      </w:r>
+    </w:p>
+    <w:p>
+      <w:pPr>
+        <w:pBdr>
+          <w:top w:val="single" w:sz="8" w:space="1" w:color="C45911" w:themeColor="accent2" w:themeShade="BF"/>
+          <w:left w:val="single" w:sz="48" w:space="4" w:color="C45911" w:themeColor="accent2" w:themeShade="BF"/>
+          <w:bottom w:val="single" w:sz="8" w:space="1" w:color="C45911" w:themeColor="accent2" w:themeShade="BF"/>
+          <w:right w:val="single" w:sz="8" w:space="4" w:color="C45911" w:themeColor="accent2" w:themeShade="BF"/>
+        </w:pBdr>
+        <w:autoSpaceDE w:val="0"/>
+        <w:autoSpaceDN w:val="0"/>
+        <w:adjustRightInd w:val="0"/>
+        <w:spacing w:before="120"/>
+        <w:ind w:left="634" w:hanging="634"/>
+        <w:rPr>
+          <w:rFonts w:cstheme="minorHAnsi"/>
+        </w:rPr>
+      </w:pPr>
+      <w:r>
+        <w:rPr>
+          <w:rFonts w:cstheme="minorHAnsi"/>
+          <w:noProof/>
+        </w:rPr>
+        <w:drawing>
+          <wp:anchor distT="0" distB="0" distL="114300" distR="114300" simplePos="0" relativeHeight="251661312" behindDoc="0" locked="1" layoutInCell="1" allowOverlap="1" wp14:anchorId="5B4E5A06" wp14:editId="67E07C5B">
+            <wp:simplePos x="0" y="0"/>
+            <wp:positionH relativeFrom="margin">
+              <wp:align>right</wp:align>
+            </wp:positionH>
+            <wp:positionV relativeFrom="paragraph">
+              <wp:posOffset>91440</wp:posOffset>
+            </wp:positionV>
+            <wp:extent cx="2276856" cy="384048"/>
+            <wp:effectExtent l="0" t="0" r="0" b="0"/>
+            <wp:wrapSquare wrapText="bothSides"/>
+            <wp:docPr id="2" name="Picture 2"/>
+            <wp:cNvGraphicFramePr>
+              <a:graphicFrameLocks xmlns:a="http://schemas.openxmlformats.org/drawingml/2006/main" noChangeAspect="1"/>
+            </wp:cNvGraphicFramePr>
+            <a:graphic xmlns:a="http://schemas.openxmlformats.org/drawingml/2006/main">
+              <a:graphicData uri="http://schemas.openxmlformats.org/drawingml/2006/picture">
+                <pic:pic xmlns:pic="http://schemas.openxmlformats.org/drawingml/2006/picture">
+                  <pic:nvPicPr>
+                    <pic:cNvPr id="0" name="Picture 2"/>
+                    <pic:cNvPicPr>
+                      <a:picLocks noChangeAspect="1" noChangeArrowheads="1"/>
+                    </pic:cNvPicPr>
+                  </pic:nvPicPr>
+                  <pic:blipFill>
+                    <a:blip r:embed="rId7">
+                      <a:extLst>
+                        <a:ext uri="{28A0092B-C50C-407E-A947-70E740481C1C}">
+                          <a14:useLocalDpi xmlns:a14="http://schemas.microsoft.com/office/drawing/2010/main" val="0"/>
+                        </a:ext>
+                      </a:extLst>
+                    </a:blip>
+                    <a:srcRect/>
+                    <a:stretch>
+                      <a:fillRect/>
+                    </a:stretch>
+                  </pic:blipFill>
+                  <pic:spPr bwMode="auto">
+                    <a:xfrm>
+                      <a:off x="0" y="0"/>
+                      <a:ext cx="2276856" cy="384048"/>
+                    </a:xfrm>
+                    <a:prstGeom prst="rect">
+                      <a:avLst/>
+                    </a:prstGeom>
+                    <a:noFill/>
+                    <a:ln>
+                      <a:noFill/>
+                    </a:ln>
+                  </pic:spPr>
+                </pic:pic>
+              </a:graphicData>
+            </a:graphic>
+            <wp14:sizeRelH relativeFrom="page">
+              <wp14:pctWidth>0</wp14:pctWidth>
+            </wp14:sizeRelH>
+            <wp14:sizeRelV relativeFrom="page">
+              <wp14:pctHeight>0</wp14:pctHeight>
+            </wp14:sizeRelV>
+          </wp:anchor>
+        </w:drawing>
+      </w:r>
+      <w:r>
+        <w:rPr>
+          <w:rFonts w:cstheme="minorHAnsi"/>
+          <w:b/>
+          <w:smallCaps/>
+          <w:color w:val="C45911" w:themeColor="accent2" w:themeShade="BF"/>
+        </w:rPr>
+        <w:t>Note</w:t>
+      </w:r>
+      <w:r>
+        <w:rPr>
+          <w:rFonts w:cstheme="minorHAnsi"/>
+        </w:rPr>
+        <w:t xml:space="preserve">: If “Clone with SSH” </w:t>
+      </w:r>
+      <w:proofErr w:type="gramStart"/>
+      <w:r>
+        <w:rPr>
+          <w:rFonts w:cstheme="minorHAnsi"/>
+        </w:rPr>
+        <w:t>is highlighted</w:t>
+      </w:r>
+      <w:proofErr w:type="gramEnd"/>
+      <w:r>
+        <w:rPr>
+          <w:rFonts w:cstheme="minorHAnsi"/>
+        </w:rPr>
+        <w:t xml:space="preserve">, </w:t>
+      </w:r>
+      <w:r>
+        <w:rPr>
+          <w:rFonts w:cstheme="minorHAnsi"/>
+        </w:rPr>
+        <w:t>then click on “Use HTTPS”:</w:t>
+      </w:r>
+    </w:p>
+    <w:p>
+      <w:pPr>
+        <w:pStyle w:val="ListParagraph"/>
+        <w:numPr>
+          <w:ilvl w:val="0"/>
+          <w:numId w:val="6"/>
+        </w:numPr>
+        <w:spacing w:before="100" w:beforeAutospacing="1" w:after="100" w:afterAutospacing="1" w:line="240" w:lineRule="auto"/>
+        <w:jc w:val="both"/>
+        <w:textAlignment w:val="baseline"/>
+        <w:rPr>
+          <w:rFonts w:eastAsia="Times New Roman" w:cs="Arial"/>
+          <w:iCs/>
+          <w:color w:val="000000"/>
+          <w:szCs w:val="28"/>
+        </w:rPr>
+      </w:pPr>
+      <w:r>
+        <w:rPr>
+          <w:noProof/>
+        </w:rPr>
+        <w:drawing>
+          <wp:anchor distT="0" distB="0" distL="114300" distR="114300" simplePos="0" relativeHeight="251662336" behindDoc="0" locked="0" layoutInCell="1" allowOverlap="1" wp14:anchorId="2A0FA9A5" wp14:editId="20B11ECE">
+            <wp:simplePos x="0" y="0"/>
+            <wp:positionH relativeFrom="margin">
+              <wp:align>right</wp:align>
+            </wp:positionH>
+            <wp:positionV relativeFrom="paragraph">
+              <wp:posOffset>414655</wp:posOffset>
+            </wp:positionV>
+            <wp:extent cx="2435860" cy="1137285"/>
+            <wp:effectExtent l="0" t="0" r="2540" b="5715"/>
+            <wp:wrapTopAndBottom/>
+            <wp:docPr id="1" name="Picture 1"/>
+            <wp:cNvGraphicFramePr>
+              <a:graphicFrameLocks xmlns:a="http://schemas.openxmlformats.org/drawingml/2006/main" noChangeAspect="1"/>
+            </wp:cNvGraphicFramePr>
+            <a:graphic xmlns:a="http://schemas.openxmlformats.org/drawingml/2006/main">
+              <a:graphicData uri="http://schemas.openxmlformats.org/drawingml/2006/picture">
+                <pic:pic xmlns:pic="http://schemas.openxmlformats.org/drawingml/2006/picture">
+                  <pic:nvPicPr>
+                    <pic:cNvPr id="0" name="Picture 1"/>
+                    <pic:cNvPicPr>
+                      <a:picLocks noChangeAspect="1" noChangeArrowheads="1"/>
+                    </pic:cNvPicPr>
+                  </pic:nvPicPr>
+                  <pic:blipFill>
+                    <a:blip r:embed="rId8">
+                      <a:extLst>
+                        <a:ext uri="{28A0092B-C50C-407E-A947-70E740481C1C}">
+                          <a14:useLocalDpi xmlns:a14="http://schemas.microsoft.com/office/drawing/2010/main" val="0"/>
+                        </a:ext>
+                      </a:extLst>
+                    </a:blip>
+                    <a:stretch>
+                      <a:fillRect/>
+                    </a:stretch>
+                  </pic:blipFill>
+                  <pic:spPr bwMode="auto">
+                    <a:xfrm>
+                      <a:off x="0" y="0"/>
+                      <a:ext cx="2435860" cy="1137285"/>
+                    </a:xfrm>
+                    <a:prstGeom prst="rect">
+                      <a:avLst/>
+                    </a:prstGeom>
+                    <a:noFill/>
+                    <a:ln>
+                      <a:noFill/>
+                    </a:ln>
+                  </pic:spPr>
+                </pic:pic>
+              </a:graphicData>
+            </a:graphic>
+            <wp14:sizeRelH relativeFrom="page">
+              <wp14:pctWidth>0</wp14:pctWidth>
+            </wp14:sizeRelH>
+            <wp14:sizeRelV relativeFrom="page">
+              <wp14:pctHeight>0</wp14:pctHeight>
+            </wp14:sizeRelV>
+          </wp:anchor>
+        </w:drawing>
+      </w:r>
+      <w:r>
+        <w:rPr>
+          <w:rFonts w:eastAsia="Times New Roman" w:cs="Arial"/>
+          <w:color w:val="000000"/>
+          <w:szCs w:val="28"/>
+        </w:rPr>
+        <w:t>Copy the https URL by clicking on the button on the right side of the URL:</w:t>
+      </w:r>
+    </w:p>
+    <w:p>
+      <w:pPr>
+        <w:pStyle w:val="ListParagraph"/>
+        <w:numPr>
+          <w:ilvl w:val="0"/>
+          <w:numId w:val="6"/>
+        </w:numPr>
+        <w:spacing w:before="100" w:beforeAutospacing="1" w:after="100" w:afterAutospacing="1" w:line="240" w:lineRule="auto"/>
+        <w:jc w:val="both"/>
+        <w:textAlignment w:val="baseline"/>
+        <w:rPr>
+          <w:rFonts w:eastAsia="Times New Roman" w:cs="Arial"/>
+          <w:iCs/>
+          <w:color w:val="000000"/>
+          <w:szCs w:val="28"/>
+        </w:rPr>
+      </w:pPr>
+      <w:r>
+        <w:rPr>
+          <w:rFonts w:eastAsia="Times New Roman" w:cs="Arial"/>
+          <w:color w:val="000000"/>
+          <w:szCs w:val="28"/>
+        </w:rPr>
+        <w:t xml:space="preserve">Open File Explorer on your computer and select or create a directory for your </w:t>
+      </w:r>
+      <w:r>
+        <w:rPr>
+          <w:rFonts w:eastAsia="Times New Roman" w:cs="Arial"/>
+          <w:color w:val="000000"/>
+          <w:szCs w:val="28"/>
+        </w:rPr>
+        <w:t>workshops.</w:t>
+      </w:r>
+    </w:p>
+    <w:p>
+      <w:r>
+        <w:t>Now Clone (download) the original source code of</w:t>
+      </w:r>
+      <w:r>
+        <w:t xml:space="preserve"> the Workshop</w:t>
+      </w:r>
+      <w:r>
+        <w:t xml:space="preserve"> from GitHub in one of the following three ways: (methods 1 and 2 are preferred)</w:t>
+      </w:r>
+    </w:p>
+    <w:p>
+      <w:pPr>
+        <w:pStyle w:val="ListParagraph"/>
+        <w:numPr>
+          <w:ilvl w:val="3"/>
+          <w:numId w:val="7"/>
+        </w:numPr>
+        <w:spacing w:before="100" w:beforeAutospacing="1" w:after="100" w:afterAutospacing="1" w:line="240" w:lineRule="auto"/>
+        <w:ind w:left="720" w:hanging="720"/>
+        <w:contextualSpacing w:val="0"/>
+        <w:jc w:val="both"/>
+        <w:textAlignment w:val="baseline"/>
+        <w:rPr>
+          <w:rFonts w:eastAsia="Times New Roman" w:cs="Arial"/>
+          <w:color w:val="000000"/>
+          <w:szCs w:val="28"/>
+        </w:rPr>
+      </w:pPr>
+      <w:r>
+        <w:rPr>
+          <w:rFonts w:eastAsia="Times New Roman" w:cs="Arial"/>
+          <w:color w:val="000000"/>
+          <w:szCs w:val="28"/>
+        </w:rPr>
+        <w:t xml:space="preserve">Using </w:t>
+      </w:r>
+      <w:r>
+        <w:rPr>
+          <w:rStyle w:val="CodeInline"/>
+          <w:rFonts w:eastAsiaTheme="minorHAnsi"/>
+        </w:rPr>
+        <w:t>TortoiseGit</w:t>
+      </w:r>
+      <w:r>
+        <w:rPr>
+          <w:rFonts w:eastAsia="Times New Roman" w:cs="Arial"/>
+          <w:color w:val="000000"/>
+          <w:szCs w:val="28"/>
+        </w:rPr>
+        <w:t>:</w:t>
+      </w:r>
+    </w:p>
+    <w:p>
+      <w:pPr>
+        <w:pStyle w:val="ListParagraph"/>
+        <w:numPr>
+          <w:ilvl w:val="1"/>
+          <w:numId w:val="6"/>
+        </w:numPr>
+        <w:spacing w:before="100" w:beforeAutospacing="1" w:after="100" w:afterAutospacing="1" w:line="240" w:lineRule="auto"/>
+        <w:contextualSpacing w:val="0"/>
+        <w:jc w:val="both"/>
+        <w:textAlignment w:val="baseline"/>
+        <w:rPr>
+          <w:rFonts w:eastAsia="Times New Roman" w:cs="Arial"/>
+          <w:color w:val="000000"/>
+          <w:szCs w:val="28"/>
+        </w:rPr>
+      </w:pPr>
+      <w:r>
+        <w:rPr>
+          <w:rFonts w:eastAsia="Times New Roman" w:cs="Arial"/>
+          <w:noProof/>
+          <w:color w:val="000000"/>
+          <w:szCs w:val="28"/>
+        </w:rPr>
+        <w:drawing>
+          <wp:anchor distT="0" distB="0" distL="114300" distR="114300" simplePos="0" relativeHeight="251659264" behindDoc="0" locked="0" layoutInCell="1" allowOverlap="1" wp14:anchorId="33E599AE" wp14:editId="0A4580B4">
+            <wp:simplePos x="0" y="0"/>
+            <wp:positionH relativeFrom="margin">
+              <wp:align>right</wp:align>
+            </wp:positionH>
+            <wp:positionV relativeFrom="paragraph">
+              <wp:posOffset>53975</wp:posOffset>
+            </wp:positionV>
+            <wp:extent cx="2991485" cy="516255"/>
+            <wp:effectExtent l="0" t="0" r="0" b="0"/>
+            <wp:wrapSquare wrapText="bothSides"/>
+            <wp:docPr id="4" name="Picture 4"/>
+            <wp:cNvGraphicFramePr>
+              <a:graphicFrameLocks xmlns:a="http://schemas.openxmlformats.org/drawingml/2006/main" noChangeAspect="1"/>
+            </wp:cNvGraphicFramePr>
+            <a:graphic xmlns:a="http://schemas.openxmlformats.org/drawingml/2006/main">
+              <a:graphicData uri="http://schemas.openxmlformats.org/drawingml/2006/picture">
+                <pic:pic xmlns:pic="http://schemas.openxmlformats.org/drawingml/2006/picture">
+                  <pic:nvPicPr>
+                    <pic:cNvPr id="0" name="Picture 4"/>
+                    <pic:cNvPicPr>
+                      <a:picLocks noChangeAspect="1" noChangeArrowheads="1"/>
+                    </pic:cNvPicPr>
+                  </pic:nvPicPr>
+                  <pic:blipFill>
+                    <a:blip r:embed="rId9">
+                      <a:extLst>
+                        <a:ext uri="{28A0092B-C50C-407E-A947-70E740481C1C}">
+                          <a14:useLocalDpi xmlns:a14="http://schemas.microsoft.com/office/drawing/2010/main" val="0"/>
+                        </a:ext>
+                      </a:extLst>
+                    </a:blip>
+                    <a:srcRect/>
+                    <a:stretch>
+                      <a:fillRect/>
+                    </a:stretch>
+                  </pic:blipFill>
+                  <pic:spPr bwMode="auto">
+                    <a:xfrm>
+                      <a:off x="0" y="0"/>
+                      <a:ext cx="2991485" cy="516255"/>
+                    </a:xfrm>
+                    <a:prstGeom prst="rect">
+                      <a:avLst/>
+                    </a:prstGeom>
+                    <a:noFill/>
+                    <a:ln>
+                      <a:noFill/>
+                    </a:ln>
+                  </pic:spPr>
+                </pic:pic>
+              </a:graphicData>
+            </a:graphic>
+            <wp14:sizeRelH relativeFrom="margin">
+              <wp14:pctWidth>0</wp14:pctWidth>
+            </wp14:sizeRelH>
+            <wp14:sizeRelV relativeFrom="margin">
+              <wp14:pctHeight>0</wp14:pctHeight>
+            </wp14:sizeRelV>
+          </wp:anchor>
+        </w:drawing>
+      </w:r>
+      <w:r>
+        <w:rPr>
+          <w:rFonts w:eastAsia="Times New Roman" w:cs="Arial"/>
+          <w:color w:val="000000"/>
+          <w:szCs w:val="28"/>
+        </w:rPr>
+        <w:t>Right click on the selected directory and select “Git Clone”:</w:t>
+      </w:r>
+    </w:p>
+    <w:p>
+      <w:pPr>
+        <w:pStyle w:val="ListParagraph"/>
+        <w:spacing w:before="100" w:beforeAutospacing="1" w:after="100" w:afterAutospacing="1"/>
+        <w:ind w:left="1080"/>
+        <w:contextualSpacing w:val="0"/>
+        <w:textAlignment w:val="baseline"/>
+        <w:rPr>
+          <w:rFonts w:eastAsia="Times New Roman" w:cs="Arial"/>
+          <w:color w:val="000000"/>
+          <w:szCs w:val="28"/>
+        </w:rPr>
+      </w:pPr>
+      <w:r>
+        <w:rPr>
+          <w:rFonts w:eastAsia="Times New Roman" w:cs="Arial"/>
+          <w:noProof/>
+          <w:color w:val="000000"/>
+          <w:szCs w:val="28"/>
+        </w:rPr>
+        <w:lastRenderedPageBreak/>
+        <w:drawing>
+          <wp:anchor distT="0" distB="0" distL="114300" distR="114300" simplePos="0" relativeHeight="251663360" behindDoc="1" locked="0" layoutInCell="1" allowOverlap="1" wp14:anchorId="276740B9" wp14:editId="7A84B558">
+            <wp:simplePos x="0" y="0"/>
+            <wp:positionH relativeFrom="margin">
+              <wp:align>right</wp:align>
+            </wp:positionH>
+            <wp:positionV relativeFrom="paragraph">
+              <wp:posOffset>50800</wp:posOffset>
+            </wp:positionV>
+            <wp:extent cx="2914650" cy="2197735"/>
+            <wp:effectExtent l="0" t="0" r="0" b="0"/>
+            <wp:wrapTight wrapText="bothSides">
+              <wp:wrapPolygon edited="0">
+                <wp:start x="0" y="0"/>
+                <wp:lineTo x="0" y="21344"/>
+                <wp:lineTo x="21459" y="21344"/>
+                <wp:lineTo x="21459" y="0"/>
+                <wp:lineTo x="0" y="0"/>
+              </wp:wrapPolygon>
+            </wp:wrapTight>
+            <wp:docPr id="7" name="Picture 7"/>
+            <wp:cNvGraphicFramePr>
+              <a:graphicFrameLocks xmlns:a="http://schemas.openxmlformats.org/drawingml/2006/main" noChangeAspect="1"/>
+            </wp:cNvGraphicFramePr>
+            <a:graphic xmlns:a="http://schemas.openxmlformats.org/drawingml/2006/main">
+              <a:graphicData uri="http://schemas.openxmlformats.org/drawingml/2006/picture">
+                <pic:pic xmlns:pic="http://schemas.openxmlformats.org/drawingml/2006/picture">
+                  <pic:nvPicPr>
+                    <pic:cNvPr id="0" name="Picture 1"/>
+                    <pic:cNvPicPr>
+                      <a:picLocks noChangeAspect="1" noChangeArrowheads="1"/>
+                    </pic:cNvPicPr>
+                  </pic:nvPicPr>
+                  <pic:blipFill>
+                    <a:blip r:embed="rId10">
+                      <a:extLst>
+                        <a:ext uri="{28A0092B-C50C-407E-A947-70E740481C1C}">
+                          <a14:useLocalDpi xmlns:a14="http://schemas.microsoft.com/office/drawing/2010/main" val="0"/>
+                        </a:ext>
+                      </a:extLst>
+                    </a:blip>
+                    <a:stretch>
+                      <a:fillRect/>
+                    </a:stretch>
+                  </pic:blipFill>
+                  <pic:spPr bwMode="auto">
+                    <a:xfrm>
+                      <a:off x="0" y="0"/>
+                      <a:ext cx="2914650" cy="2197735"/>
+                    </a:xfrm>
+                    <a:prstGeom prst="rect">
+                      <a:avLst/>
+                    </a:prstGeom>
+                    <a:noFill/>
+                    <a:ln>
+                      <a:noFill/>
+                    </a:ln>
+                  </pic:spPr>
+                </pic:pic>
+              </a:graphicData>
+            </a:graphic>
+            <wp14:sizeRelH relativeFrom="margin">
+              <wp14:pctWidth>0</wp14:pctWidth>
+            </wp14:sizeRelH>
+            <wp14:sizeRelV relativeFrom="margin">
+              <wp14:pctHeight>0</wp14:pctHeight>
+            </wp14:sizeRelV>
+          </wp:anchor>
+        </w:drawing>
+      </w:r>
+      <w:r>
+        <w:rPr>
+          <w:rFonts w:eastAsia="Times New Roman" w:cs="Arial"/>
+          <w:color w:val="000000"/>
+          <w:szCs w:val="28"/>
+        </w:rPr>
+        <w:t xml:space="preserve">This will open the “Git Clone” </w:t>
+      </w:r>
+      <w:r>
+        <w:rPr>
+          <w:rFonts w:eastAsia="Times New Roman" w:cs="Arial"/>
+          <w:color w:val="000000"/>
+          <w:szCs w:val="28"/>
+        </w:rPr>
+        <w:t>w</w:t>
+      </w:r>
+      <w:r>
+        <w:rPr>
+          <w:rFonts w:eastAsia="Times New Roman" w:cs="Arial"/>
+          <w:color w:val="000000"/>
+          <w:szCs w:val="28"/>
+        </w:rPr>
+        <w:t>indow with the URL already pasted in the “URL” text box; if not, paste the URL manually:</w:t>
+      </w:r>
+    </w:p>
+    <w:p>
+      <w:pPr>
+        <w:pStyle w:val="ListParagraph"/>
+        <w:numPr>
+          <w:ilvl w:val="1"/>
+          <w:numId w:val="6"/>
+        </w:numPr>
+        <w:spacing w:before="100" w:beforeAutospacing="1" w:after="100" w:afterAutospacing="1" w:line="240" w:lineRule="auto"/>
+        <w:contextualSpacing w:val="0"/>
+        <w:jc w:val="both"/>
+        <w:textAlignment w:val="baseline"/>
+        <w:rPr>
+          <w:rFonts w:eastAsia="Times New Roman" w:cs="Arial"/>
+          <w:color w:val="000000"/>
+          <w:szCs w:val="28"/>
+        </w:rPr>
+      </w:pPr>
+      <w:r>
+        <w:rPr>
+          <w:rFonts w:eastAsia="Times New Roman" w:cs="Arial"/>
+          <w:color w:val="000000"/>
+          <w:szCs w:val="28"/>
+        </w:rPr>
+        <w:t>Click on OK.</w:t>
+      </w:r>
+    </w:p>
+    <w:p>
+      <w:pPr>
+        <w:spacing w:before="100" w:beforeAutospacing="1" w:after="100" w:afterAutospacing="1"/>
+        <w:ind w:left="1080"/>
+        <w:textAlignment w:val="baseline"/>
+        <w:rPr>
+          <w:rFonts w:eastAsia="Times New Roman" w:cs="Arial"/>
+          <w:color w:val="000000"/>
+          <w:szCs w:val="28"/>
+        </w:rPr>
+      </w:pPr>
+      <w:r>
+        <w:rPr>
+          <w:rFonts w:eastAsia="Times New Roman" w:cs="Arial"/>
+          <w:color w:val="000000"/>
+          <w:szCs w:val="28"/>
+        </w:rPr>
+        <w:t xml:space="preserve">This will create on your computer a clone (identical directory structure) of the directory on </w:t>
+      </w:r>
+      <w:r>
+        <w:rPr>
+          <w:rStyle w:val="CodeInline"/>
+          <w:rFonts w:eastAsiaTheme="minorHAnsi"/>
+        </w:rPr>
+        <w:t>Github</w:t>
+      </w:r>
+      <w:r>
+        <w:rPr>
+          <w:rFonts w:eastAsia="Times New Roman" w:cs="Arial"/>
+          <w:color w:val="000000"/>
+          <w:szCs w:val="28"/>
+        </w:rPr>
+        <w:t xml:space="preserve">.  Once you have cloned the directory, you can open the directory </w:t>
+      </w:r>
+      <w:r>
+        <w:rPr>
+          <w:rStyle w:val="CodeInline"/>
+          <w:rFonts w:eastAsiaTheme="minorHAnsi"/>
+        </w:rPr>
+        <w:t>IPC</w:t>
+      </w:r>
+      <w:r>
+        <w:rPr>
+          <w:rStyle w:val="CodeInline"/>
+          <w:rFonts w:eastAsiaTheme="minorHAnsi"/>
+        </w:rPr>
+        <w:t>-Workshops/WS0</w:t>
+      </w:r>
+      <w:r>
+        <w:rPr>
+          <w:rStyle w:val="CodeInline"/>
+          <w:rFonts w:eastAsiaTheme="minorHAnsi"/>
+        </w:rPr>
+        <w:t>2</w:t>
+      </w:r>
+      <w:r>
+        <w:rPr>
+          <w:rFonts w:eastAsia="Times New Roman" w:cs="Arial"/>
+          <w:color w:val="000000"/>
+          <w:szCs w:val="28"/>
+        </w:rPr>
+        <w:t xml:space="preserve"> and start doing your workshop. Note that you will repeat this process for all </w:t>
+      </w:r>
+      <w:r>
+        <w:rPr>
+          <w:rFonts w:eastAsia="Times New Roman" w:cs="Arial"/>
+          <w:color w:val="000000"/>
+          <w:szCs w:val="28"/>
+        </w:rPr>
+        <w:t xml:space="preserve">subsequent </w:t>
+      </w:r>
+      <w:r>
+        <w:rPr>
+          <w:rFonts w:eastAsia="Times New Roman" w:cs="Arial"/>
+          <w:color w:val="000000"/>
+          <w:szCs w:val="28"/>
+        </w:rPr>
+        <w:t xml:space="preserve">workshops and milestones of your project in this subject. </w:t>
+      </w:r>
+    </w:p>
+    <w:p>
+      <w:pPr>
+        <w:pBdr>
+          <w:top w:val="single" w:sz="8" w:space="1" w:color="FF0000"/>
+          <w:left w:val="single" w:sz="48" w:space="4" w:color="FF0000"/>
+          <w:bottom w:val="single" w:sz="8" w:space="1" w:color="FF0000"/>
+          <w:right w:val="single" w:sz="8" w:space="4" w:color="FF0000"/>
+        </w:pBdr>
+        <w:shd w:val="clear" w:color="auto" w:fill="FFF5F5"/>
+        <w:autoSpaceDE w:val="0"/>
+        <w:autoSpaceDN w:val="0"/>
+        <w:adjustRightInd w:val="0"/>
+        <w:spacing w:after="100" w:afterAutospacing="1"/>
+        <w:ind w:left="1260" w:hanging="1260"/>
+        <w:rPr>
+          <w:rFonts w:eastAsia="Times New Roman" w:cstheme="minorHAnsi"/>
+          <w:bCs/>
+          <w:color w:val="000000"/>
+          <w:szCs w:val="28"/>
+        </w:rPr>
+      </w:pPr>
+      <w:r>
+        <w:rPr>
+          <w:rFonts w:eastAsia="Times New Roman" w:cstheme="minorHAnsi"/>
+          <w:b/>
+          <w:bCs/>
+          <w:smallCaps/>
+          <w:color w:val="FF0000"/>
+          <w:szCs w:val="28"/>
+        </w:rPr>
+        <w:t>Important</w:t>
+      </w:r>
+      <w:r>
+        <w:rPr>
+          <w:rFonts w:eastAsia="Times New Roman" w:cstheme="minorHAnsi"/>
+          <w:bCs/>
+          <w:color w:val="000000"/>
+          <w:szCs w:val="28"/>
+        </w:rPr>
+        <w:t xml:space="preserve">: </w:t>
+      </w:r>
+      <w:r>
+        <w:rPr>
+          <w:rFonts w:eastAsia="Times New Roman" w:cstheme="minorHAnsi"/>
+          <w:bCs/>
+          <w:color w:val="000000"/>
+          <w:szCs w:val="28"/>
+        </w:rPr>
+        <w:t xml:space="preserve">If your professor makes any changes to the workshop, you can right click on the cloned repository directory and select </w:t>
+      </w:r>
+      <w:r>
+        <w:rPr>
+          <w:rStyle w:val="CodeInline"/>
+          <w:rFonts w:eastAsiaTheme="minorHAnsi"/>
+        </w:rPr>
+        <w:t>TortoiseGit/pull</w:t>
+      </w:r>
+      <w:r>
+        <w:rPr>
+          <w:rFonts w:eastAsia="Times New Roman" w:cstheme="minorHAnsi"/>
+          <w:bCs/>
+          <w:color w:val="000000"/>
+          <w:szCs w:val="28"/>
+        </w:rPr>
+        <w:t xml:space="preserve"> to update and </w:t>
+      </w:r>
+      <w:proofErr w:type="gramStart"/>
+      <w:r>
+        <w:rPr>
+          <w:rFonts w:eastAsia="Times New Roman" w:cstheme="minorHAnsi"/>
+          <w:bCs/>
+          <w:color w:val="000000"/>
+          <w:szCs w:val="28"/>
+        </w:rPr>
+        <w:t>sync</w:t>
+      </w:r>
+      <w:proofErr w:type="gramEnd"/>
+      <w:r>
+        <w:rPr>
+          <w:rFonts w:eastAsia="Times New Roman" w:cstheme="minorHAnsi"/>
+          <w:bCs/>
+          <w:color w:val="000000"/>
+          <w:szCs w:val="28"/>
+        </w:rPr>
+        <w:t xml:space="preserve"> your local workshop to the one on </w:t>
+      </w:r>
+      <w:r>
+        <w:rPr>
+          <w:rStyle w:val="CodeInline"/>
+          <w:rFonts w:eastAsiaTheme="minorHAnsi"/>
+        </w:rPr>
+        <w:t>Github</w:t>
+      </w:r>
+      <w:r>
+        <w:rPr>
+          <w:rFonts w:eastAsia="Times New Roman" w:cstheme="minorHAnsi"/>
+          <w:bCs/>
+          <w:color w:val="000000"/>
+          <w:szCs w:val="28"/>
+        </w:rPr>
+        <w:t xml:space="preserve"> without having to download it again. Note that this will only apply the changes made and will not affect any work that you have done on your workshop.</w:t>
+      </w:r>
+    </w:p>
+    <w:p>
+      <w:pPr>
+        <w:pStyle w:val="ListParagraph"/>
+        <w:numPr>
+          <w:ilvl w:val="3"/>
+          <w:numId w:val="7"/>
+        </w:numPr>
+        <w:spacing w:before="100" w:beforeAutospacing="1" w:after="100" w:afterAutospacing="1" w:line="240" w:lineRule="auto"/>
+        <w:ind w:left="720" w:hanging="720"/>
+        <w:contextualSpacing w:val="0"/>
+        <w:jc w:val="both"/>
+        <w:textAlignment w:val="baseline"/>
+        <w:rPr>
+          <w:rFonts w:eastAsia="Times New Roman" w:cs="Arial"/>
+          <w:color w:val="000000"/>
+          <w:szCs w:val="28"/>
+        </w:rPr>
+      </w:pPr>
+      <w:r>
+        <w:rPr>
+          <w:rFonts w:eastAsia="Times New Roman" w:cs="Arial"/>
+          <w:color w:val="000000"/>
+          <w:szCs w:val="28"/>
+        </w:rPr>
+        <w:t>Using the command line:</w:t>
+      </w:r>
+    </w:p>
+    <w:p>
+      <w:pPr>
+        <w:pStyle w:val="ListParagraph"/>
+        <w:numPr>
+          <w:ilvl w:val="0"/>
+          <w:numId w:val="8"/>
+        </w:numPr>
+        <w:spacing w:before="100" w:beforeAutospacing="1" w:after="100" w:afterAutospacing="1" w:line="240" w:lineRule="auto"/>
+        <w:contextualSpacing w:val="0"/>
+        <w:jc w:val="both"/>
+        <w:textAlignment w:val="baseline"/>
+        <w:rPr>
+          <w:rFonts w:eastAsia="Times New Roman" w:cs="Arial"/>
+          <w:color w:val="000000"/>
+          <w:szCs w:val="28"/>
+        </w:rPr>
+      </w:pPr>
+      <w:r>
+        <w:rPr>
+          <w:rFonts w:eastAsia="Times New Roman" w:cs="Arial"/>
+          <w:color w:val="000000"/>
+          <w:szCs w:val="28"/>
+        </w:rPr>
+        <w:t xml:space="preserve">Open the </w:t>
+      </w:r>
+      <w:r>
+        <w:rPr>
+          <w:rStyle w:val="CodeInline"/>
+          <w:rFonts w:eastAsiaTheme="minorHAnsi"/>
+        </w:rPr>
+        <w:t>git</w:t>
+      </w:r>
+      <w:r>
+        <w:rPr>
+          <w:rFonts w:eastAsia="Times New Roman" w:cs="Arial"/>
+          <w:color w:val="000000"/>
+          <w:szCs w:val="28"/>
+        </w:rPr>
+        <w:t xml:space="preserve"> command line on your computer.</w:t>
+      </w:r>
+    </w:p>
+    <w:p>
+      <w:pPr>
+        <w:pStyle w:val="ListParagraph"/>
+        <w:numPr>
+          <w:ilvl w:val="0"/>
+          <w:numId w:val="8"/>
+        </w:numPr>
+        <w:spacing w:before="100" w:beforeAutospacing="1" w:after="100" w:afterAutospacing="1" w:line="240" w:lineRule="auto"/>
+        <w:contextualSpacing w:val="0"/>
+        <w:jc w:val="both"/>
+        <w:textAlignment w:val="baseline"/>
+        <w:rPr>
+          <w:rFonts w:eastAsia="Times New Roman" w:cs="Arial"/>
+          <w:color w:val="000000"/>
+          <w:szCs w:val="28"/>
+        </w:rPr>
+      </w:pPr>
+      <w:r>
+        <w:rPr>
+          <w:rFonts w:eastAsia="Times New Roman" w:cs="Arial"/>
+          <w:color w:val="000000"/>
+          <w:szCs w:val="28"/>
+        </w:rPr>
+        <w:t>Change the directory to your workshops directory.</w:t>
+      </w:r>
+    </w:p>
+    <w:p>
+      <w:pPr>
+        <w:pStyle w:val="ListParagraph"/>
+        <w:numPr>
+          <w:ilvl w:val="0"/>
+          <w:numId w:val="8"/>
+        </w:numPr>
+        <w:spacing w:before="100" w:beforeAutospacing="1" w:after="100" w:afterAutospacing="1" w:line="240" w:lineRule="auto"/>
+        <w:contextualSpacing w:val="0"/>
+        <w:jc w:val="both"/>
+        <w:textAlignment w:val="baseline"/>
+        <w:rPr>
+          <w:rFonts w:eastAsia="Times New Roman" w:cs="Arial"/>
+          <w:color w:val="000000"/>
+          <w:szCs w:val="28"/>
+        </w:rPr>
+      </w:pPr>
+      <w:r>
+        <w:rPr>
+          <w:rFonts w:eastAsia="Times New Roman" w:cs="Arial"/>
+          <w:color w:val="000000"/>
+          <w:szCs w:val="28"/>
+        </w:rPr>
+        <w:t xml:space="preserve">Issue the following command at the command prompt in your workshops directory: </w:t>
+      </w:r>
+    </w:p>
+    <w:p>
+      <w:pPr>
+        <w:pStyle w:val="ListParagraph"/>
+        <w:spacing w:before="100" w:beforeAutospacing="1" w:after="100" w:afterAutospacing="1"/>
+        <w:ind w:left="0"/>
+        <w:jc w:val="center"/>
+        <w:textAlignment w:val="baseline"/>
+        <w:rPr>
+          <w:rFonts w:ascii="Consolas" w:eastAsia="Times New Roman" w:hAnsi="Consolas" w:cs="Arial"/>
+          <w:noProof/>
+          <w:color w:val="000000"/>
+          <w:sz w:val="24"/>
+          <w:szCs w:val="24"/>
+        </w:rPr>
+      </w:pPr>
+      <w:r>
+        <w:rPr>
+          <w:rFonts w:ascii="Consolas" w:eastAsia="Times New Roman" w:hAnsi="Consolas" w:cs="Courier New"/>
+          <w:b/>
+          <w:bCs/>
+          <w:noProof/>
+          <w:color w:val="000000"/>
+          <w:sz w:val="24"/>
+          <w:szCs w:val="24"/>
+        </w:rPr>
+        <w:t xml:space="preserve">git clone </w:t>
+      </w:r>
+      <w:hyperlink r:id="rId11" w:history="1">
+        <w:r>
+          <w:rPr>
+            <w:rStyle w:val="Hyperlink"/>
+            <w:rFonts w:ascii="Consolas" w:eastAsia="Times New Roman" w:hAnsi="Consolas" w:cs="Courier New"/>
+            <w:b/>
+            <w:bCs/>
+            <w:noProof/>
+            <w:sz w:val="24"/>
+            <w:szCs w:val="24"/>
+          </w:rPr>
+          <w:t>https://github.com/Seneca-144100/IPC-Workshops.git</w:t>
+        </w:r>
+      </w:hyperlink>
+      <w:r>
+        <w:rPr>
+          <w:rFonts w:ascii="Consolas" w:eastAsia="Times New Roman" w:hAnsi="Consolas" w:cs="Consolas"/>
+          <w:bCs/>
+          <w:noProof/>
+          <w:color w:val="808080" w:themeColor="background1" w:themeShade="80"/>
+          <w:sz w:val="24"/>
+          <w:szCs w:val="24"/>
+          <w:lang w:eastAsia="zh-CN"/>
+        </w:rPr>
+        <w:t>&lt;ENTER&gt;</w:t>
+      </w:r>
+    </w:p>
+    <w:p>
+      <w:pPr>
+        <w:pBdr>
+          <w:top w:val="single" w:sz="8" w:space="1" w:color="FF0000"/>
+          <w:left w:val="single" w:sz="48" w:space="4" w:color="FF0000"/>
+          <w:bottom w:val="single" w:sz="8" w:space="1" w:color="FF0000"/>
+          <w:right w:val="single" w:sz="8" w:space="4" w:color="FF0000"/>
+        </w:pBdr>
+        <w:shd w:val="clear" w:color="auto" w:fill="FFF5F5"/>
+        <w:autoSpaceDE w:val="0"/>
+        <w:autoSpaceDN w:val="0"/>
+        <w:adjustRightInd w:val="0"/>
+        <w:spacing w:after="100" w:afterAutospacing="1"/>
+        <w:ind w:left="1260" w:hanging="1260"/>
+        <w:rPr>
+          <w:rFonts w:eastAsia="Times New Roman" w:cstheme="minorHAnsi"/>
+          <w:bCs/>
+          <w:color w:val="000000"/>
+          <w:szCs w:val="28"/>
+        </w:rPr>
+      </w:pPr>
+      <w:r>
+        <w:rPr>
+          <w:rFonts w:eastAsia="Times New Roman" w:cstheme="minorHAnsi"/>
+          <w:b/>
+          <w:bCs/>
+          <w:smallCaps/>
+          <w:color w:val="FF0000"/>
+          <w:szCs w:val="28"/>
+        </w:rPr>
+        <w:t>Important</w:t>
+      </w:r>
+      <w:r>
+        <w:rPr>
+          <w:rFonts w:eastAsia="Times New Roman" w:cstheme="minorHAnsi"/>
+          <w:bCs/>
+          <w:color w:val="000000"/>
+          <w:szCs w:val="28"/>
+        </w:rPr>
+        <w:t xml:space="preserve">: </w:t>
+      </w:r>
+      <w:r>
+        <w:rPr>
+          <w:rFonts w:eastAsia="Times New Roman" w:cstheme="minorHAnsi"/>
+          <w:bCs/>
+          <w:color w:val="000000"/>
+          <w:szCs w:val="28"/>
+        </w:rPr>
+        <w:t>The URL for all the workshops are the same throughout the semest</w:t>
+      </w:r>
+      <w:r>
+        <w:rPr>
+          <w:rFonts w:eastAsia="Times New Roman" w:cstheme="minorHAnsi"/>
+          <w:bCs/>
+          <w:color w:val="000000"/>
+          <w:szCs w:val="28"/>
+        </w:rPr>
+        <w:t>er. The only thing that changes</w:t>
+      </w:r>
+      <w:r>
+        <w:rPr>
+          <w:rFonts w:eastAsia="Times New Roman" w:cstheme="minorHAnsi"/>
+          <w:bCs/>
+          <w:color w:val="000000"/>
+          <w:szCs w:val="28"/>
+        </w:rPr>
+        <w:t xml:space="preserve"> is the workshop number.</w:t>
+      </w:r>
+    </w:p>
+    <w:p>
+      <w:pPr>
+        <w:spacing w:before="100" w:beforeAutospacing="1" w:after="100" w:afterAutospacing="1"/>
+        <w:ind w:left="1080"/>
+        <w:textAlignment w:val="baseline"/>
+        <w:rPr>
+          <w:rFonts w:eastAsia="Times New Roman" w:cs="Arial"/>
+          <w:color w:val="000000"/>
+          <w:szCs w:val="28"/>
+        </w:rPr>
+      </w:pPr>
+      <w:r>
+        <w:rPr>
+          <w:rFonts w:eastAsia="Times New Roman" w:cs="Arial"/>
+          <w:color w:val="000000"/>
+          <w:szCs w:val="28"/>
+        </w:rPr>
+        <w:t xml:space="preserve">This will create on your computer a clone (identical directory structure and content) of the directory on </w:t>
+      </w:r>
+      <w:r>
+        <w:rPr>
+          <w:rStyle w:val="CodeInline"/>
+          <w:rFonts w:eastAsiaTheme="minorHAnsi"/>
+        </w:rPr>
+        <w:t>Github</w:t>
+      </w:r>
+      <w:r>
+        <w:rPr>
+          <w:rFonts w:eastAsia="Times New Roman" w:cs="Arial"/>
+          <w:color w:val="000000"/>
+          <w:szCs w:val="28"/>
+        </w:rPr>
+        <w:t xml:space="preserve">.  Once you have cloned the directory, you can open the directory </w:t>
+      </w:r>
+      <w:r>
+        <w:rPr>
+          <w:rStyle w:val="CodeInline"/>
+          <w:rFonts w:eastAsiaTheme="minorHAnsi"/>
+        </w:rPr>
+        <w:t>IPC</w:t>
+      </w:r>
+      <w:r>
+        <w:rPr>
+          <w:rStyle w:val="CodeInline"/>
+          <w:rFonts w:eastAsiaTheme="minorHAnsi"/>
+        </w:rPr>
+        <w:t>-Workshops/WS0</w:t>
+      </w:r>
+      <w:r>
+        <w:rPr>
+          <w:rStyle w:val="CodeInline"/>
+          <w:rFonts w:eastAsiaTheme="minorHAnsi"/>
+        </w:rPr>
+        <w:t>2</w:t>
+      </w:r>
+      <w:r>
+        <w:rPr>
+          <w:rFonts w:eastAsia="Times New Roman" w:cs="Arial"/>
+          <w:color w:val="000000"/>
+          <w:szCs w:val="28"/>
+        </w:rPr>
+        <w:t xml:space="preserve"> and start doing your workshop. Note that you will repeat this process for all </w:t>
+      </w:r>
+      <w:r>
+        <w:rPr>
+          <w:rFonts w:eastAsia="Times New Roman" w:cs="Arial"/>
+          <w:color w:val="000000"/>
+          <w:szCs w:val="28"/>
+        </w:rPr>
+        <w:t xml:space="preserve">subsequent </w:t>
+      </w:r>
+      <w:r>
+        <w:rPr>
+          <w:rFonts w:eastAsia="Times New Roman" w:cs="Arial"/>
+          <w:color w:val="000000"/>
+          <w:szCs w:val="28"/>
+        </w:rPr>
+        <w:t>workshops and milestones of your project in this subject.</w:t>
+      </w:r>
+    </w:p>
+    <w:p>
+      <w:pPr>
+        <w:pBdr>
+          <w:top w:val="single" w:sz="8" w:space="1" w:color="FF0000"/>
+          <w:left w:val="single" w:sz="48" w:space="4" w:color="FF0000"/>
+          <w:bottom w:val="single" w:sz="8" w:space="1" w:color="FF0000"/>
+          <w:right w:val="single" w:sz="8" w:space="4" w:color="FF0000"/>
+        </w:pBdr>
+        <w:shd w:val="clear" w:color="auto" w:fill="FFF5F5"/>
+        <w:autoSpaceDE w:val="0"/>
+        <w:autoSpaceDN w:val="0"/>
+        <w:adjustRightInd w:val="0"/>
+        <w:spacing w:after="100" w:afterAutospacing="1"/>
+        <w:ind w:left="1260" w:hanging="1260"/>
+        <w:rPr>
+          <w:rFonts w:eastAsia="Times New Roman" w:cstheme="minorHAnsi"/>
+          <w:bCs/>
+          <w:color w:val="000000"/>
+          <w:szCs w:val="28"/>
+        </w:rPr>
+      </w:pPr>
+      <w:r>
+        <w:rPr>
+          <w:rFonts w:eastAsia="Times New Roman" w:cstheme="minorHAnsi"/>
+          <w:b/>
+          <w:bCs/>
+          <w:smallCaps/>
+          <w:color w:val="FF0000"/>
+          <w:szCs w:val="28"/>
+        </w:rPr>
+        <w:t>Important</w:t>
+      </w:r>
+      <w:r>
+        <w:rPr>
+          <w:rFonts w:eastAsia="Times New Roman" w:cstheme="minorHAnsi"/>
+          <w:bCs/>
+          <w:color w:val="000000"/>
+          <w:szCs w:val="28"/>
+        </w:rPr>
+        <w:t xml:space="preserve">: </w:t>
+      </w:r>
+      <w:r>
+        <w:rPr>
+          <w:rFonts w:eastAsia="Times New Roman" w:cstheme="minorHAnsi"/>
+          <w:bCs/>
+          <w:color w:val="000000"/>
+          <w:szCs w:val="28"/>
+        </w:rPr>
+        <w:t>If your professor makes any changes to the workshop, you can issue the command</w:t>
+      </w:r>
+      <w:r>
+        <w:rPr>
+          <w:rFonts w:eastAsia="Times New Roman" w:cstheme="minorHAnsi"/>
+          <w:bCs/>
+          <w:color w:val="000000"/>
+          <w:szCs w:val="28"/>
+        </w:rPr>
+        <w:t xml:space="preserve"> </w:t>
+      </w:r>
+      <w:r>
+        <w:rPr>
+          <w:rStyle w:val="CodeInline"/>
+          <w:rFonts w:eastAsiaTheme="minorHAnsi"/>
+        </w:rPr>
+        <w:t>git pull</w:t>
+      </w:r>
+      <w:r>
+        <w:rPr>
+          <w:rFonts w:ascii="Consolas" w:eastAsia="Times New Roman" w:hAnsi="Consolas" w:cs="Consolas"/>
+          <w:bCs/>
+          <w:noProof/>
+          <w:color w:val="808080" w:themeColor="background1" w:themeShade="80"/>
+          <w:sz w:val="26"/>
+          <w:szCs w:val="26"/>
+          <w:shd w:val="clear" w:color="auto" w:fill="F8F8F8"/>
+          <w:lang w:eastAsia="zh-CN"/>
+        </w:rPr>
+        <w:t>&lt;ENTER&gt;</w:t>
+      </w:r>
+      <w:r>
+        <w:rPr>
+          <w:rFonts w:eastAsia="Times New Roman" w:cstheme="minorHAnsi"/>
+          <w:bCs/>
+          <w:color w:val="000000"/>
+          <w:szCs w:val="28"/>
+        </w:rPr>
+        <w:t xml:space="preserve"> in the cloned repository directory to update and </w:t>
+      </w:r>
+      <w:proofErr w:type="gramStart"/>
+      <w:r>
+        <w:rPr>
+          <w:rFonts w:eastAsia="Times New Roman" w:cstheme="minorHAnsi"/>
+          <w:bCs/>
+          <w:color w:val="000000"/>
+          <w:szCs w:val="28"/>
+        </w:rPr>
+        <w:t>sync</w:t>
+      </w:r>
+      <w:proofErr w:type="gramEnd"/>
+      <w:r>
+        <w:rPr>
+          <w:rFonts w:eastAsia="Times New Roman" w:cstheme="minorHAnsi"/>
+          <w:bCs/>
+          <w:color w:val="000000"/>
+          <w:szCs w:val="28"/>
+        </w:rPr>
+        <w:t xml:space="preserve"> your local workshop to the one on </w:t>
+      </w:r>
+      <w:r>
+        <w:rPr>
+          <w:rStyle w:val="CodeInline"/>
+          <w:rFonts w:eastAsiaTheme="minorHAnsi"/>
+        </w:rPr>
+        <w:t>Github</w:t>
+      </w:r>
+      <w:r>
+        <w:rPr>
+          <w:rFonts w:eastAsia="Times New Roman" w:cstheme="minorHAnsi"/>
+          <w:bCs/>
+          <w:color w:val="000000"/>
+          <w:szCs w:val="28"/>
+        </w:rPr>
+        <w:t xml:space="preserve"> without having to download it again. Note </w:t>
+      </w:r>
+      <w:r>
+        <w:rPr>
+          <w:rFonts w:eastAsia="Times New Roman" w:cstheme="minorHAnsi"/>
+          <w:bCs/>
+          <w:color w:val="000000"/>
+          <w:szCs w:val="28"/>
+        </w:rPr>
+        <w:lastRenderedPageBreak/>
+        <w:t>that this will only apply the changes made and will not affect any work that you have done on your workshop.</w:t>
+      </w:r>
+    </w:p>
+    <w:p>
+      <w:pPr>
+        <w:pStyle w:val="ListParagraph"/>
+        <w:numPr>
+          <w:ilvl w:val="3"/>
+          <w:numId w:val="7"/>
+        </w:numPr>
+        <w:spacing w:before="100" w:beforeAutospacing="1" w:after="100" w:afterAutospacing="1" w:line="240" w:lineRule="auto"/>
+        <w:ind w:left="720" w:hanging="720"/>
+        <w:contextualSpacing w:val="0"/>
+        <w:jc w:val="both"/>
+        <w:textAlignment w:val="baseline"/>
+        <w:rPr>
+          <w:rFonts w:eastAsia="Times New Roman" w:cs="Arial"/>
+          <w:color w:val="000000"/>
+          <w:szCs w:val="28"/>
+        </w:rPr>
+      </w:pPr>
+      <w:r>
+        <w:rPr>
+          <w:rFonts w:eastAsia="Times New Roman" w:cs="Arial"/>
+          <w:color w:val="000000"/>
+          <w:szCs w:val="28"/>
+        </w:rPr>
+        <w:t>Using the “Download ZIP” option:</w:t>
+      </w:r>
+    </w:p>
+    <w:p>
+      <w:pPr>
+        <w:pStyle w:val="ListParagraph"/>
+        <w:numPr>
+          <w:ilvl w:val="0"/>
+          <w:numId w:val="9"/>
+        </w:numPr>
+        <w:spacing w:before="100" w:beforeAutospacing="1" w:after="240" w:line="240" w:lineRule="auto"/>
+        <w:contextualSpacing w:val="0"/>
+        <w:jc w:val="both"/>
+        <w:textAlignment w:val="baseline"/>
+        <w:rPr>
+          <w:rFonts w:eastAsia="Times New Roman" w:cs="Arial"/>
+          <w:color w:val="000000"/>
+          <w:szCs w:val="28"/>
+        </w:rPr>
+      </w:pPr>
+      <w:r>
+        <w:rPr>
+          <w:rFonts w:eastAsia="Times New Roman" w:cs="Arial"/>
+          <w:noProof/>
+          <w:color w:val="000000"/>
+          <w:sz w:val="24"/>
+          <w:szCs w:val="24"/>
+        </w:rPr>
+        <w:drawing>
+          <wp:anchor distT="0" distB="0" distL="114300" distR="114300" simplePos="0" relativeHeight="251660288" behindDoc="0" locked="0" layoutInCell="1" allowOverlap="1" wp14:anchorId="687C4A34" wp14:editId="53A6FC81">
+            <wp:simplePos x="0" y="0"/>
+            <wp:positionH relativeFrom="margin">
+              <wp:posOffset>3253740</wp:posOffset>
+            </wp:positionH>
+            <wp:positionV relativeFrom="paragraph">
+              <wp:posOffset>125730</wp:posOffset>
+            </wp:positionV>
+            <wp:extent cx="2687955" cy="1354455"/>
+            <wp:effectExtent l="0" t="0" r="0" b="0"/>
+            <wp:wrapThrough wrapText="bothSides">
+              <wp:wrapPolygon edited="0">
+                <wp:start x="0" y="0"/>
+                <wp:lineTo x="0" y="21266"/>
+                <wp:lineTo x="21432" y="21266"/>
+                <wp:lineTo x="21432" y="0"/>
+                <wp:lineTo x="0" y="0"/>
+              </wp:wrapPolygon>
+            </wp:wrapThrough>
+            <wp:docPr id="6" name="Picture 6"/>
+            <wp:cNvGraphicFramePr>
+              <a:graphicFrameLocks xmlns:a="http://schemas.openxmlformats.org/drawingml/2006/main" noChangeAspect="1"/>
+            </wp:cNvGraphicFramePr>
+            <a:graphic xmlns:a="http://schemas.openxmlformats.org/drawingml/2006/main">
+              <a:graphicData uri="http://schemas.openxmlformats.org/drawingml/2006/picture">
+                <pic:pic xmlns:pic="http://schemas.openxmlformats.org/drawingml/2006/picture">
+                  <pic:nvPicPr>
+                    <pic:cNvPr id="0" name="Picture 6"/>
+                    <pic:cNvPicPr>
+                      <a:picLocks noChangeAspect="1" noChangeArrowheads="1"/>
+                    </pic:cNvPicPr>
+                  </pic:nvPicPr>
+                  <pic:blipFill>
+                    <a:blip r:embed="rId12">
+                      <a:extLst>
+                        <a:ext uri="{28A0092B-C50C-407E-A947-70E740481C1C}">
+                          <a14:useLocalDpi xmlns:a14="http://schemas.microsoft.com/office/drawing/2010/main" val="0"/>
+                        </a:ext>
+                      </a:extLst>
+                    </a:blip>
+                    <a:stretch>
+                      <a:fillRect/>
+                    </a:stretch>
+                  </pic:blipFill>
+                  <pic:spPr bwMode="auto">
+                    <a:xfrm>
+                      <a:off x="0" y="0"/>
+                      <a:ext cx="2687955" cy="1354455"/>
+                    </a:xfrm>
+                    <a:prstGeom prst="rect">
+                      <a:avLst/>
+                    </a:prstGeom>
+                    <a:noFill/>
+                    <a:ln>
+                      <a:noFill/>
+                    </a:ln>
+                  </pic:spPr>
+                </pic:pic>
+              </a:graphicData>
+            </a:graphic>
+            <wp14:sizeRelH relativeFrom="margin">
+              <wp14:pctWidth>0</wp14:pctWidth>
+            </wp14:sizeRelH>
+            <wp14:sizeRelV relativeFrom="margin">
+              <wp14:pctHeight>0</wp14:pctHeight>
+            </wp14:sizeRelV>
+          </wp:anchor>
+        </w:drawing>
+      </w:r>
+      <w:r>
+        <w:rPr>
+          <w:rFonts w:eastAsia="Times New Roman" w:cs="Arial"/>
+          <w:color w:val="000000"/>
+          <w:szCs w:val="28"/>
+        </w:rPr>
+        <w:t xml:space="preserve">Open </w:t>
+      </w:r>
+      <w:hyperlink r:id="rId13" w:history="1">
+        <w:r>
+          <w:rPr>
+            <w:rStyle w:val="Hyperlink"/>
+            <w:rFonts w:eastAsia="Times New Roman" w:cs="Arial"/>
+            <w:szCs w:val="28"/>
+          </w:rPr>
+          <w:t>https://github.com/Seneca-144100/IPC-Workshops</w:t>
+        </w:r>
+      </w:hyperlink>
+      <w:r>
+        <w:rPr>
+          <w:rFonts w:eastAsia="Times New Roman" w:cs="Arial"/>
+          <w:szCs w:val="28"/>
+        </w:rPr>
+        <w:t xml:space="preserve"> </w:t>
+      </w:r>
+      <w:r>
+        <w:rPr>
+          <w:rFonts w:eastAsia="Times New Roman" w:cs="Arial"/>
+          <w:color w:val="000000"/>
+          <w:szCs w:val="28"/>
+        </w:rPr>
+        <w:t xml:space="preserve"> and clic</w:t>
+      </w:r>
+      <w:r>
+        <w:rPr>
+          <w:rFonts w:eastAsia="Times New Roman" w:cs="Arial"/>
+          <w:color w:val="000000"/>
+          <w:szCs w:val="28"/>
+        </w:rPr>
+        <w:t>k on “Clone or download” button</w:t>
+      </w:r>
+      <w:r>
+        <w:rPr>
+          <w:rFonts w:eastAsia="Times New Roman" w:cs="Arial"/>
+          <w:color w:val="000000"/>
+          <w:szCs w:val="28"/>
+        </w:rPr>
+        <w:t xml:space="preserve"> and click on “Download ZIP”</w:t>
+      </w:r>
+      <w:r>
+        <w:rPr>
+          <w:rFonts w:eastAsia="Times New Roman" w:cs="Arial"/>
+          <w:color w:val="000000"/>
+          <w:szCs w:val="28"/>
+        </w:rPr>
+        <w:t>.</w:t>
+      </w:r>
+    </w:p>
+    <w:p>
+      <w:pPr>
+        <w:pStyle w:val="ListParagraph"/>
+        <w:numPr>
+          <w:ilvl w:val="0"/>
+          <w:numId w:val="9"/>
+        </w:numPr>
+        <w:spacing w:before="100" w:beforeAutospacing="1" w:after="100" w:afterAutospacing="1" w:line="240" w:lineRule="auto"/>
+        <w:contextualSpacing w:val="0"/>
+        <w:jc w:val="both"/>
+        <w:textAlignment w:val="baseline"/>
+        <w:rPr>
+          <w:rFonts w:eastAsia="Times New Roman" w:cs="Arial"/>
+          <w:color w:val="000000"/>
+          <w:szCs w:val="28"/>
+        </w:rPr>
+      </w:pPr>
+      <w:r>
+        <w:rPr>
+          <w:rFonts w:eastAsia="Times New Roman" w:cs="Arial"/>
+          <w:color w:val="000000"/>
+          <w:szCs w:val="28"/>
+        </w:rPr>
+        <w:t xml:space="preserve">This will download to your computer a zipped file copy of the workshop repository in </w:t>
+      </w:r>
+      <w:r>
+        <w:rPr>
+          <w:rStyle w:val="CodeInline"/>
+          <w:rFonts w:eastAsiaTheme="minorHAnsi"/>
+        </w:rPr>
+        <w:t>Github</w:t>
+      </w:r>
+      <w:r>
+        <w:rPr>
+          <w:rFonts w:eastAsia="Times New Roman" w:cs="Arial"/>
+          <w:color w:val="000000"/>
+          <w:szCs w:val="28"/>
+        </w:rPr>
+        <w:t xml:space="preserve">. You can extract this file to where you want to do your workshop. </w:t>
+      </w:r>
+    </w:p>
+    <w:p>
+      <w:pPr>
+        <w:pBdr>
+          <w:top w:val="single" w:sz="8" w:space="1" w:color="FF0000"/>
+          <w:left w:val="single" w:sz="48" w:space="4" w:color="FF0000"/>
+          <w:bottom w:val="single" w:sz="8" w:space="1" w:color="FF0000"/>
+          <w:right w:val="single" w:sz="8" w:space="4" w:color="FF0000"/>
+        </w:pBdr>
+        <w:shd w:val="clear" w:color="auto" w:fill="FFF5F5"/>
+        <w:autoSpaceDE w:val="0"/>
+        <w:autoSpaceDN w:val="0"/>
+        <w:adjustRightInd w:val="0"/>
+        <w:spacing w:after="100" w:afterAutospacing="1"/>
+        <w:ind w:left="1260" w:hanging="1260"/>
+        <w:rPr>
+          <w:rFonts w:eastAsia="Times New Roman" w:cstheme="minorHAnsi"/>
+          <w:bCs/>
+          <w:color w:val="000000"/>
+          <w:szCs w:val="28"/>
+        </w:rPr>
+      </w:pPr>
+      <w:r>
+        <w:rPr>
+          <w:rFonts w:eastAsia="Times New Roman" w:cstheme="minorHAnsi"/>
+          <w:b/>
+          <w:bCs/>
+          <w:smallCaps/>
+          <w:color w:val="FF0000"/>
+          <w:szCs w:val="28"/>
+        </w:rPr>
+        <w:t>Important</w:t>
+      </w:r>
+      <w:r>
+        <w:rPr>
+          <w:rFonts w:eastAsia="Times New Roman" w:cstheme="minorHAnsi"/>
+          <w:bCs/>
+          <w:color w:val="000000"/>
+          <w:szCs w:val="28"/>
+        </w:rPr>
+        <w:t xml:space="preserve">: </w:t>
+      </w:r>
+      <w:r>
+        <w:rPr>
+          <w:rFonts w:eastAsia="Times New Roman" w:cstheme="minorHAnsi"/>
+          <w:bCs/>
+          <w:color w:val="000000"/>
+          <w:szCs w:val="28"/>
+        </w:rPr>
+        <w:t xml:space="preserve">Note that, if your professor makes any changes to the workshop, to get them you have to separately download another copy of the workshop and manually apply the changes to your working directory to </w:t>
+      </w:r>
+      <w:r>
+        <w:rPr>
+          <w:rFonts w:eastAsia="Times New Roman" w:cstheme="minorHAnsi"/>
+          <w:b/>
+          <w:bCs/>
+          <w:color w:val="000000"/>
+          <w:szCs w:val="28"/>
+        </w:rPr>
+        <w:t xml:space="preserve">make sure nothing of your work </w:t>
+      </w:r>
+      <w:proofErr w:type="gramStart"/>
+      <w:r>
+        <w:rPr>
+          <w:rFonts w:eastAsia="Times New Roman" w:cstheme="minorHAnsi"/>
+          <w:b/>
+          <w:bCs/>
+          <w:color w:val="000000"/>
+          <w:szCs w:val="28"/>
+        </w:rPr>
+        <w:t>is overwritten</w:t>
+      </w:r>
+      <w:proofErr w:type="gramEnd"/>
+      <w:r>
+        <w:rPr>
+          <w:rFonts w:eastAsia="Times New Roman" w:cstheme="minorHAnsi"/>
+          <w:b/>
+          <w:bCs/>
+          <w:color w:val="000000"/>
+          <w:szCs w:val="28"/>
+        </w:rPr>
+        <w:t xml:space="preserve"> by mistake</w:t>
+      </w:r>
+      <w:r>
+        <w:rPr>
+          <w:rFonts w:eastAsia="Times New Roman" w:cstheme="minorHAnsi"/>
+          <w:bCs/>
+          <w:color w:val="000000"/>
+          <w:szCs w:val="28"/>
+        </w:rPr>
+        <w:t xml:space="preserve">. </w:t>
+      </w:r>
+    </w:p>
+    <w:p>
+      <w:r>
+        <w:br w:type="page"/>
+      </w:r>
+    </w:p>
+    <w:p>
+      <w:pPr>
         <w:spacing w:before="100" w:beforeAutospacing="1" w:after="100" w:afterAutospacing="1"/>
         <w:textAlignment w:val="baseline"/>
         <w:rPr>
@@ -500,6 +2351,7 @@
           <w:sz w:val="27"/>
           <w:szCs w:val="27"/>
         </w:rPr>
+        <w:lastRenderedPageBreak/>
         <w:t>In_</w:t>
       </w:r>
       <w:r>
@@ -619,7 +2471,7 @@
         </w:rPr>
         <w:t xml:space="preserve"> from </w:t>
       </w:r>
-      <w:hyperlink r:id="rId6" w:history="1">
+      <w:hyperlink r:id="rId14" w:history="1">
         <w:r>
           <w:rPr>
             <w:rStyle w:val="Hyperlink"/>
@@ -1105,7 +2957,7 @@
         </w:rPr>
         <w:t>For submission instructions, see the </w:t>
       </w:r>
-      <w:hyperlink r:id="rId7" w:anchor="sub" w:history="1">
+      <w:hyperlink r:id="rId15" w:anchor="sub" w:history="1">
         <w:r>
           <w:rPr>
             <w:rStyle w:val="Hyperlink"/>
@@ -1169,7 +3021,6 @@
           <w:sz w:val="27"/>
           <w:szCs w:val="27"/>
         </w:rPr>
-        <w:lastRenderedPageBreak/>
         <w:t>In_</w:t>
       </w:r>
       <w:r>
@@ -1323,6 +3174,7 @@
           <w:color w:val="333333"/>
           <w:lang w:val="en-CA" w:eastAsia="en-CA"/>
         </w:rPr>
+        <w:lastRenderedPageBreak/>
         <w:t>AtThePrompt</w:t>
       </w:r>
       <w:proofErr w:type="spellEnd"/>
@@ -1630,15 +3482,6 @@
       <w:pPr>
         <w:spacing w:before="100" w:beforeAutospacing="1" w:after="100" w:afterAutospacing="1"/>
         <w:textAlignment w:val="baseline"/>
-        <w:rPr>
-          <w:rFonts w:eastAsia="Times New Roman" w:cs="Arial"/>
-          <w:b/>
-          <w:bCs/>
-          <w:caps/>
-          <w:color w:val="00B0F0"/>
-        </w:rPr>
-      </w:pPr>
-      <w:r>
         <w:rPr>
           <w:rFonts w:ascii="Arial" w:eastAsia="Times New Roman" w:hAnsi="Arial" w:cs="Arial"/>
           <w:b/>
@@ -1648,8 +3491,20 @@
           <w:sz w:val="27"/>
           <w:szCs w:val="27"/>
         </w:rPr>
-        <w:t>AT_HOME: (</w:t>
-      </w:r>
+      </w:pPr>
+    </w:p>
+    <w:p>
+      <w:pPr>
+        <w:spacing w:before="100" w:beforeAutospacing="1" w:after="100" w:afterAutospacing="1"/>
+        <w:textAlignment w:val="baseline"/>
+        <w:rPr>
+          <w:rFonts w:eastAsia="Times New Roman" w:cs="Arial"/>
+          <w:b/>
+          <w:bCs/>
+          <w:caps/>
+          <w:color w:val="00B0F0"/>
+        </w:rPr>
+      </w:pPr>
       <w:r>
         <w:rPr>
           <w:rFonts w:ascii="Arial" w:eastAsia="Times New Roman" w:hAnsi="Arial" w:cs="Arial"/>
@@ -1660,7 +3515,7 @@
           <w:sz w:val="27"/>
           <w:szCs w:val="27"/>
         </w:rPr>
-        <w:t>3</w:t>
+        <w:t>AT_HOME: (</w:t>
       </w:r>
       <w:r>
         <w:rPr>
@@ -1672,6 +3527,18 @@
           <w:sz w:val="27"/>
           <w:szCs w:val="27"/>
         </w:rPr>
+        <w:t>3</w:t>
+      </w:r>
+      <w:r>
+        <w:rPr>
+          <w:rFonts w:ascii="Arial" w:eastAsia="Times New Roman" w:hAnsi="Arial" w:cs="Arial"/>
+          <w:b/>
+          <w:bCs/>
+          <w:caps/>
+          <w:color w:val="00B0F0"/>
+          <w:sz w:val="27"/>
+          <w:szCs w:val="27"/>
+        </w:rPr>
         <w:t>0%)</w:t>
       </w:r>
     </w:p>
@@ -1681,61 +3548,250 @@
         <w:textAlignment w:val="baseline"/>
         <w:rPr>
           <w:rFonts w:eastAsia="Times New Roman" w:cs="Arial"/>
-          <w:color w:val="000000"/>
-        </w:rPr>
-      </w:pPr>
-      <w:r>
-        <w:rPr>
-          <w:rFonts w:eastAsia="Times New Roman" w:cs="Arial"/>
-          <w:color w:val="000000"/>
-        </w:rPr>
-        <w:t xml:space="preserve">After completing the </w:t>
+          <w:bCs/>
+          <w:color w:val="4599B1"/>
+          <w:sz w:val="28"/>
+        </w:rPr>
+      </w:pPr>
+      <w:r>
+        <w:rPr>
+          <w:rFonts w:eastAsia="Times New Roman" w:cs="Arial"/>
+          <w:b/>
+          <w:bCs/>
+          <w:color w:val="4599B1"/>
+          <w:sz w:val="28"/>
+        </w:rPr>
+        <w:t xml:space="preserve">Install </w:t>
       </w:r>
       <w:proofErr w:type="spellStart"/>
       <w:r>
         <w:rPr>
           <w:rFonts w:eastAsia="Times New Roman" w:cs="Arial"/>
-          <w:color w:val="00B0F0"/>
-        </w:rPr>
-        <w:t>in_lab</w:t>
+          <w:b/>
+          <w:bCs/>
+          <w:color w:val="4599B1"/>
+          <w:sz w:val="28"/>
+        </w:rPr>
+        <w:t>git</w:t>
       </w:r>
       <w:proofErr w:type="spellEnd"/>
       <w:r>
         <w:rPr>
           <w:rFonts w:eastAsia="Times New Roman" w:cs="Arial"/>
-          <w:color w:val="00B0F0"/>
-        </w:rPr>
+          <w:b/>
+          <w:bCs/>
+          <w:color w:val="4599B1"/>
+          <w:sz w:val="28"/>
+        </w:rPr>
+        <w:t xml:space="preserve"> and Tortoise </w:t>
+      </w:r>
+      <w:bookmarkStart w:id="0" w:name="_GoBack"/>
+      <w:bookmarkEnd w:id="0"/>
+      <w:r>
+        <w:rPr>
+          <w:rFonts w:eastAsia="Times New Roman" w:cs="Arial"/>
+          <w:b/>
+          <w:bCs/>
+          <w:color w:val="4599B1"/>
+          <w:sz w:val="28"/>
+        </w:rPr>
+        <w:t>Git</w:t>
+      </w:r>
+      <w:r>
+        <w:rPr>
+          <w:rFonts w:eastAsia="Times New Roman" w:cs="Arial"/>
+          <w:bCs/>
+          <w:color w:val="4599B1"/>
+          <w:sz w:val="28"/>
+        </w:rPr>
+        <w:t>:</w:t>
+      </w:r>
+    </w:p>
+    <w:p>
+      <w:pPr>
+        <w:pStyle w:val="ListParagraph"/>
+        <w:numPr>
+          <w:ilvl w:val="0"/>
+          <w:numId w:val="10"/>
+        </w:numPr>
+        <w:spacing w:after="120" w:line="240" w:lineRule="auto"/>
+        <w:jc w:val="both"/>
+        <w:rPr>
+          <w:sz w:val="24"/>
+          <w:szCs w:val="24"/>
+        </w:rPr>
+      </w:pPr>
+      <w:r>
+        <w:rPr>
+          <w:sz w:val="24"/>
+          <w:szCs w:val="24"/>
+        </w:rPr>
+        <w:t>Optional but recommended:</w:t>
+      </w:r>
+    </w:p>
+    <w:p>
+      <w:pPr>
+        <w:ind w:left="720"/>
+      </w:pPr>
+      <w:r>
+        <w:t xml:space="preserve">If your </w:t>
+      </w:r>
+      <w:r>
+        <w:t xml:space="preserve">home </w:t>
+      </w:r>
+      <w:r>
+        <w:t xml:space="preserve">computer does not have </w:t>
+      </w:r>
+      <w:proofErr w:type="gramStart"/>
+      <w:r>
+        <w:rPr>
+          <w:rStyle w:val="CodeInline"/>
+          <w:rFonts w:eastAsiaTheme="minorHAnsi"/>
+        </w:rPr>
+        <w:t>git</w:t>
+      </w:r>
+      <w:r>
+        <w:t xml:space="preserve"> version control software</w:t>
+      </w:r>
+      <w:proofErr w:type="gramEnd"/>
+      <w:r>
+        <w:t xml:space="preserve"> installed, download and install it from </w:t>
+      </w:r>
+      <w:hyperlink r:id="rId16" w:history="1">
+        <w:r>
+          <w:rPr>
+            <w:rStyle w:val="Hyperlink"/>
+            <w:rFonts w:asciiTheme="minorBidi" w:eastAsia="Times New Roman" w:hAnsiTheme="minorBidi"/>
+          </w:rPr>
+          <w:t>https://git-scm.com/downloads</w:t>
+        </w:r>
+      </w:hyperlink>
+    </w:p>
+    <w:p>
+      <w:pPr>
+        <w:ind w:left="720"/>
+      </w:pPr>
+      <w:r>
+        <w:t xml:space="preserve">Here is the “how-to” video: </w:t>
+      </w:r>
+      <w:hyperlink r:id="rId17" w:history="1">
+        <w:r>
+          <w:rPr>
+            <w:rStyle w:val="Hyperlink"/>
+            <w:rFonts w:asciiTheme="minorBidi" w:eastAsia="Times New Roman" w:hAnsiTheme="minorBidi"/>
+          </w:rPr>
+          <w:t>https://www.youtube.com/watch?v=tc3Aoi5Z1FE</w:t>
+        </w:r>
+      </w:hyperlink>
+    </w:p>
+    <w:p>
+      <w:pPr>
+        <w:pStyle w:val="ListParagraph"/>
+        <w:numPr>
+          <w:ilvl w:val="0"/>
+          <w:numId w:val="10"/>
+        </w:numPr>
+        <w:spacing w:before="240" w:after="120" w:line="240" w:lineRule="auto"/>
+        <w:jc w:val="both"/>
+        <w:rPr>
+          <w:sz w:val="24"/>
+          <w:szCs w:val="24"/>
+        </w:rPr>
+      </w:pPr>
+      <w:r>
+        <w:rPr>
+          <w:sz w:val="24"/>
+          <w:szCs w:val="24"/>
+        </w:rPr>
+        <w:t>Optional but recommended:</w:t>
+      </w:r>
+    </w:p>
+    <w:p>
+      <w:pPr>
+        <w:ind w:left="720"/>
+      </w:pPr>
+      <w:r>
+        <w:t xml:space="preserve">On a Windows computer, after installing </w:t>
+      </w:r>
+      <w:r>
+        <w:rPr>
+          <w:rStyle w:val="CodeInline"/>
+          <w:rFonts w:eastAsiaTheme="minorHAnsi"/>
+        </w:rPr>
+        <w:t>git</w:t>
+      </w:r>
+      <w:r>
+        <w:t xml:space="preserve">, you can install </w:t>
+      </w:r>
+      <w:r>
+        <w:rPr>
+          <w:rStyle w:val="CodeInline"/>
+          <w:rFonts w:eastAsiaTheme="minorHAnsi"/>
+        </w:rPr>
+        <w:t>TortoiseGit</w:t>
+      </w:r>
+      <w:r>
+        <w:t xml:space="preserve">, which will integrate the </w:t>
+      </w:r>
+      <w:r>
+        <w:rPr>
+          <w:rStyle w:val="CodeInline"/>
+          <w:rFonts w:eastAsiaTheme="minorHAnsi"/>
+        </w:rPr>
+        <w:t>git</w:t>
+      </w:r>
+      <w:r>
         <w:t xml:space="preserve"> </w:t>
       </w:r>
       <w:r>
-        <w:rPr>
-          <w:rFonts w:eastAsia="Times New Roman" w:cs="Arial"/>
-          <w:color w:val="000000"/>
-        </w:rPr>
-        <w:t xml:space="preserve">section, edit and upgrade </w:t>
-      </w:r>
-      <w:proofErr w:type="spellStart"/>
-      <w:r>
-        <w:rPr>
-          <w:rFonts w:eastAsia="Times New Roman" w:cs="Arial"/>
-          <w:color w:val="000000"/>
-        </w:rPr>
-        <w:t>cashRegister.c</w:t>
-      </w:r>
-      <w:proofErr w:type="spellEnd"/>
-      <w:r>
-        <w:rPr>
-          <w:rFonts w:eastAsia="Times New Roman" w:cs="Arial"/>
-          <w:color w:val="000000"/>
-        </w:rPr>
-        <w:t xml:space="preserve"> to add the GST to the total entered by the user</w:t>
-      </w:r>
-      <w:r>
-        <w:rPr>
-          <w:rFonts w:eastAsia="Times New Roman" w:cs="Arial"/>
-          <w:color w:val="000000"/>
-        </w:rPr>
-        <w:t>.</w:t>
+        <w:t>capabilities into the Windows File Explorer.</w:t>
+      </w:r>
+    </w:p>
+    <w:p>
+      <w:pPr>
+        <w:ind w:left="720"/>
+      </w:pPr>
+      <w:r>
+        <w:t xml:space="preserve">Here is the download page: </w:t>
+      </w:r>
+      <w:hyperlink r:id="rId18" w:history="1">
+        <w:r>
+          <w:rPr>
+            <w:rStyle w:val="Hyperlink"/>
+            <w:rFonts w:asciiTheme="minorBidi" w:eastAsia="Times New Roman" w:hAnsiTheme="minorBidi"/>
+          </w:rPr>
+          <w:t>https://tortoisegit.org/download/</w:t>
+        </w:r>
+      </w:hyperlink>
+    </w:p>
+    <w:p>
+      <w:pPr>
+        <w:ind w:left="720"/>
+      </w:pPr>
+      <w:r>
+        <w:t xml:space="preserve">Here is the “how-to” video: </w:t>
+      </w:r>
+      <w:hyperlink r:id="rId19" w:history="1">
+        <w:r>
+          <w:rPr>
+            <w:rStyle w:val="Hyperlink"/>
+            <w:rFonts w:asciiTheme="minorBidi" w:eastAsia="Times New Roman" w:hAnsiTheme="minorBidi"/>
+          </w:rPr>
+          <w:t>https://www.youtube.com/watch?v=mSMGq3fTF-U</w:t>
+        </w:r>
+      </w:hyperlink>
+      <w:r>
+        <w:t xml:space="preserve">. The video contains installation instructions along with examples on how to use </w:t>
+      </w:r>
+      <w:r>
+        <w:rPr>
+          <w:rStyle w:val="CodeInline"/>
+          <w:rFonts w:eastAsiaTheme="minorHAnsi"/>
+        </w:rPr>
+        <w:t>git</w:t>
+      </w:r>
+      <w:r>
+        <w:t xml:space="preserve"> with your workshop repositories.</w:t>
       </w:r>
     </w:p>
     <w:p>
@@ -1744,22 +3800,20 @@
         <w:textAlignment w:val="baseline"/>
         <w:rPr>
           <w:rFonts w:eastAsia="Times New Roman" w:cs="Arial"/>
-          <w:color w:val="000000"/>
-        </w:rPr>
-      </w:pPr>
-      <w:r>
-        <w:rPr>
-          <w:rFonts w:eastAsia="Times New Roman" w:cs="Arial"/>
-          <w:color w:val="000000"/>
-        </w:rPr>
-        <w:t>Display the amount of the GST and then the total due.</w:t>
-      </w:r>
-      <w:r>
-        <w:rPr>
-          <w:rFonts w:eastAsia="Times New Roman" w:cs="Arial"/>
-          <w:color w:val="000000"/>
-        </w:rPr>
-        <w:t xml:space="preserve"> Then display the number of quarters, dimes, nickels and pennies required to pay the total amount.</w:t>
+          <w:bCs/>
+          <w:color w:val="4599B1"/>
+          <w:sz w:val="28"/>
+        </w:rPr>
+      </w:pPr>
+      <w:r>
+        <w:rPr>
+          <w:rFonts w:eastAsia="Times New Roman" w:cs="Arial"/>
+          <w:b/>
+          <w:bCs/>
+          <w:color w:val="4599B1"/>
+          <w:sz w:val="28"/>
+        </w:rPr>
+        <w:t>Complete this Section:</w:t>
       </w:r>
     </w:p>
     <w:p>
@@ -1776,6 +3830,93 @@
           <w:rFonts w:eastAsia="Times New Roman" w:cs="Arial"/>
           <w:color w:val="000000"/>
         </w:rPr>
+        <w:t xml:space="preserve">After completing the </w:t>
+      </w:r>
+      <w:proofErr w:type="spellStart"/>
+      <w:r>
+        <w:rPr>
+          <w:rFonts w:eastAsia="Times New Roman" w:cs="Arial"/>
+          <w:color w:val="00B0F0"/>
+        </w:rPr>
+        <w:t>in_lab</w:t>
+      </w:r>
+      <w:proofErr w:type="spellEnd"/>
+      <w:r>
+        <w:rPr>
+          <w:rFonts w:eastAsia="Times New Roman" w:cs="Arial"/>
+          <w:color w:val="00B0F0"/>
+        </w:rPr>
+        <w:t xml:space="preserve"> </w:t>
+      </w:r>
+      <w:r>
+        <w:rPr>
+          <w:rFonts w:eastAsia="Times New Roman" w:cs="Arial"/>
+          <w:color w:val="000000"/>
+        </w:rPr>
+        <w:t xml:space="preserve">section, edit and upgrade </w:t>
+      </w:r>
+      <w:proofErr w:type="spellStart"/>
+      <w:r>
+        <w:rPr>
+          <w:rFonts w:eastAsia="Times New Roman" w:cs="Arial"/>
+          <w:color w:val="000000"/>
+        </w:rPr>
+        <w:t>cashRegister.c</w:t>
+      </w:r>
+      <w:proofErr w:type="spellEnd"/>
+      <w:r>
+        <w:rPr>
+          <w:rFonts w:eastAsia="Times New Roman" w:cs="Arial"/>
+          <w:color w:val="000000"/>
+        </w:rPr>
+        <w:t xml:space="preserve"> to add the GST to the total entered by the user</w:t>
+      </w:r>
+      <w:r>
+        <w:rPr>
+          <w:rFonts w:eastAsia="Times New Roman" w:cs="Arial"/>
+          <w:color w:val="000000"/>
+        </w:rPr>
+        <w:t>.</w:t>
+      </w:r>
+    </w:p>
+    <w:p>
+      <w:pPr>
+        <w:spacing w:before="100" w:beforeAutospacing="1" w:after="100" w:afterAutospacing="1"/>
+        <w:textAlignment w:val="baseline"/>
+        <w:rPr>
+          <w:rFonts w:eastAsia="Times New Roman" w:cs="Arial"/>
+          <w:color w:val="000000"/>
+        </w:rPr>
+      </w:pPr>
+      <w:r>
+        <w:rPr>
+          <w:rFonts w:eastAsia="Times New Roman" w:cs="Arial"/>
+          <w:color w:val="000000"/>
+        </w:rPr>
+        <w:t>Display the amount of the GST and then the total due.</w:t>
+      </w:r>
+      <w:r>
+        <w:rPr>
+          <w:rFonts w:eastAsia="Times New Roman" w:cs="Arial"/>
+          <w:color w:val="000000"/>
+        </w:rPr>
+        <w:t xml:space="preserve"> Then display the number of quarters, dimes, nickels and pennies required to pay the total amount.</w:t>
+      </w:r>
+    </w:p>
+    <w:p>
+      <w:pPr>
+        <w:spacing w:before="100" w:beforeAutospacing="1" w:after="100" w:afterAutospacing="1"/>
+        <w:textAlignment w:val="baseline"/>
+        <w:rPr>
+          <w:rFonts w:eastAsia="Times New Roman" w:cs="Arial"/>
+          <w:color w:val="000000"/>
+        </w:rPr>
+      </w:pPr>
+      <w:r>
+        <w:rPr>
+          <w:rFonts w:eastAsia="Times New Roman" w:cs="Arial"/>
+          <w:color w:val="000000"/>
+        </w:rPr>
         <w:t>Problem: 8.68 * .13 is equal to 1.1284, which should be rounded up to 1</w:t>
       </w:r>
       <w:r>
@@ -1839,7 +3980,15 @@
           <w:rFonts w:eastAsia="Times New Roman" w:cs="Arial"/>
           <w:color w:val="FF0000"/>
         </w:rPr>
-        <w:t xml:space="preserve"> on a C standard compiler, such as matrix,</w:t>
+        <w:t xml:space="preserve"> on a C standard </w:t>
+      </w:r>
+      <w:r>
+        <w:rPr>
+          <w:rFonts w:eastAsia="Times New Roman" w:cs="Arial"/>
+          <w:color w:val="FF0000"/>
+        </w:rPr>
+        <w:lastRenderedPageBreak/>
+        <w:t>compiler, such as matrix,</w:t>
       </w:r>
       <w:r>
         <w:rPr>
@@ -2046,7 +4195,6 @@
           <w:color w:val="FF0000"/>
           <w:lang w:val="en-CA"/>
         </w:rPr>
-        <w:lastRenderedPageBreak/>
         <w:t>Hint: read about casting</w:t>
       </w:r>
       <w:r>
@@ -2714,6 +4862,7 @@
           <w:rFonts w:eastAsia="Times New Roman" w:cs="Arial"/>
           <w:color w:val="000000"/>
         </w:rPr>
+        <w:lastRenderedPageBreak/>
         <w:t>To test and demonstrate execution of your program using the same data as the output example above.</w:t>
       </w:r>
     </w:p>
@@ -3369,6 +5518,273 @@
     </w:lvl>
   </w:abstractNum>
   <w:abstractNum w:abstractNumId="3" w15:restartNumberingAfterBreak="0">
+    <w:nsid w:val="26BA71B6"/>
+    <w:multiLevelType w:val="hybridMultilevel"/>
+    <w:tmpl w:val="7DC2FA4A"/>
+    <w:lvl w:ilvl="0" w:tplc="10090019">
+      <w:start w:val="1"/>
+      <w:numFmt w:val="lowerLetter"/>
+      <w:lvlText w:val="%1."/>
+      <w:lvlJc w:val="left"/>
+      <w:pPr>
+        <w:ind w:left="1440" w:hanging="360"/>
+      </w:pPr>
+    </w:lvl>
+    <w:lvl w:ilvl="1" w:tplc="04090019" w:tentative="1">
+      <w:start w:val="1"/>
+      <w:numFmt w:val="lowerLetter"/>
+      <w:lvlText w:val="%2."/>
+      <w:lvlJc w:val="left"/>
+      <w:pPr>
+        <w:ind w:left="1440" w:hanging="360"/>
+      </w:pPr>
+    </w:lvl>
+    <w:lvl w:ilvl="2" w:tplc="0409001B" w:tentative="1">
+      <w:start w:val="1"/>
+      <w:numFmt w:val="lowerRoman"/>
+      <w:lvlText w:val="%3."/>
+      <w:lvlJc w:val="right"/>
+      <w:pPr>
+        <w:ind w:left="2160" w:hanging="180"/>
+      </w:pPr>
+    </w:lvl>
+    <w:lvl w:ilvl="3" w:tplc="0409000F" w:tentative="1">
+      <w:start w:val="1"/>
+      <w:numFmt w:val="decimal"/>
+      <w:lvlText w:val="%4."/>
+      <w:lvlJc w:val="left"/>
+      <w:pPr>
+        <w:ind w:left="2880" w:hanging="360"/>
+      </w:pPr>
+    </w:lvl>
+    <w:lvl w:ilvl="4" w:tplc="04090019" w:tentative="1">
+      <w:start w:val="1"/>
+      <w:numFmt w:val="lowerLetter"/>
+      <w:lvlText w:val="%5."/>
+      <w:lvlJc w:val="left"/>
+      <w:pPr>
+        <w:ind w:left="3600" w:hanging="360"/>
+      </w:pPr>
+    </w:lvl>
+    <w:lvl w:ilvl="5" w:tplc="0409001B" w:tentative="1">
+      <w:start w:val="1"/>
+      <w:numFmt w:val="lowerRoman"/>
+      <w:lvlText w:val="%6."/>
+      <w:lvlJc w:val="right"/>
+      <w:pPr>
+        <w:ind w:left="4320" w:hanging="180"/>
+      </w:pPr>
+    </w:lvl>
+    <w:lvl w:ilvl="6" w:tplc="0409000F" w:tentative="1">
+      <w:start w:val="1"/>
+      <w:numFmt w:val="decimal"/>
+      <w:lvlText w:val="%7."/>
+      <w:lvlJc w:val="left"/>
+      <w:pPr>
+        <w:ind w:left="5040" w:hanging="360"/>
+      </w:pPr>
+    </w:lvl>
+    <w:lvl w:ilvl="7" w:tplc="04090019" w:tentative="1">
+      <w:start w:val="1"/>
+      <w:numFmt w:val="lowerLetter"/>
+      <w:lvlText w:val="%8."/>
+      <w:lvlJc w:val="left"/>
+      <w:pPr>
+        <w:ind w:left="5760" w:hanging="360"/>
+      </w:pPr>
+    </w:lvl>
+    <w:lvl w:ilvl="8" w:tplc="0409001B" w:tentative="1">
+      <w:start w:val="1"/>
+      <w:numFmt w:val="lowerRoman"/>
+      <w:lvlText w:val="%9."/>
+      <w:lvlJc w:val="right"/>
+      <w:pPr>
+        <w:ind w:left="6480" w:hanging="180"/>
+      </w:pPr>
+    </w:lvl>
+  </w:abstractNum>
+  <w:abstractNum w:abstractNumId="4" w15:restartNumberingAfterBreak="0">
+    <w:nsid w:val="2E400888"/>
+    <w:multiLevelType w:val="hybridMultilevel"/>
+    <w:tmpl w:val="1D0006CA"/>
+    <w:lvl w:ilvl="0" w:tplc="0409000F">
+      <w:start w:val="1"/>
+      <w:numFmt w:val="decimal"/>
+      <w:lvlText w:val="%1."/>
+      <w:lvlJc w:val="left"/>
+      <w:pPr>
+        <w:ind w:left="720" w:hanging="360"/>
+      </w:pPr>
+      <w:rPr>
+        <w:rFonts w:hint="default"/>
+        <w:i w:val="0"/>
+        <w:sz w:val="24"/>
+        <w:szCs w:val="24"/>
+      </w:rPr>
+    </w:lvl>
+    <w:lvl w:ilvl="1" w:tplc="10090019">
+      <w:start w:val="1"/>
+      <w:numFmt w:val="lowerLetter"/>
+      <w:lvlText w:val="%2."/>
+      <w:lvlJc w:val="left"/>
+      <w:pPr>
+        <w:ind w:left="1440" w:hanging="360"/>
+      </w:pPr>
+    </w:lvl>
+    <w:lvl w:ilvl="2" w:tplc="1009001B">
+      <w:start w:val="1"/>
+      <w:numFmt w:val="lowerRoman"/>
+      <w:lvlText w:val="%3."/>
+      <w:lvlJc w:val="right"/>
+      <w:pPr>
+        <w:ind w:left="2160" w:hanging="180"/>
+      </w:pPr>
+    </w:lvl>
+    <w:lvl w:ilvl="3" w:tplc="E0CEDF34">
+      <w:start w:val="1"/>
+      <w:numFmt w:val="decimal"/>
+      <w:lvlText w:val="%4-"/>
+      <w:lvlJc w:val="left"/>
+      <w:pPr>
+        <w:ind w:left="2880" w:hanging="360"/>
+      </w:pPr>
+      <w:rPr>
+        <w:rFonts w:hint="default"/>
+      </w:rPr>
+    </w:lvl>
+    <w:lvl w:ilvl="4" w:tplc="10090019" w:tentative="1">
+      <w:start w:val="1"/>
+      <w:numFmt w:val="lowerLetter"/>
+      <w:lvlText w:val="%5."/>
+      <w:lvlJc w:val="left"/>
+      <w:pPr>
+        <w:ind w:left="3600" w:hanging="360"/>
+      </w:pPr>
+    </w:lvl>
+    <w:lvl w:ilvl="5" w:tplc="1009001B" w:tentative="1">
+      <w:start w:val="1"/>
+      <w:numFmt w:val="lowerRoman"/>
+      <w:lvlText w:val="%6."/>
+      <w:lvlJc w:val="right"/>
+      <w:pPr>
+        <w:ind w:left="4320" w:hanging="180"/>
+      </w:pPr>
+    </w:lvl>
+    <w:lvl w:ilvl="6" w:tplc="1009000F" w:tentative="1">
+      <w:start w:val="1"/>
+      <w:numFmt w:val="decimal"/>
+      <w:lvlText w:val="%7."/>
+      <w:lvlJc w:val="left"/>
+      <w:pPr>
+        <w:ind w:left="5040" w:hanging="360"/>
+      </w:pPr>
+    </w:lvl>
+    <w:lvl w:ilvl="7" w:tplc="10090019" w:tentative="1">
+      <w:start w:val="1"/>
+      <w:numFmt w:val="lowerLetter"/>
+      <w:lvlText w:val="%8."/>
+      <w:lvlJc w:val="left"/>
+      <w:pPr>
+        <w:ind w:left="5760" w:hanging="360"/>
+      </w:pPr>
+    </w:lvl>
+    <w:lvl w:ilvl="8" w:tplc="1009001B" w:tentative="1">
+      <w:start w:val="1"/>
+      <w:numFmt w:val="lowerRoman"/>
+      <w:lvlText w:val="%9."/>
+      <w:lvlJc w:val="right"/>
+      <w:pPr>
+        <w:ind w:left="6480" w:hanging="180"/>
+      </w:pPr>
+    </w:lvl>
+  </w:abstractNum>
+  <w:abstractNum w:abstractNumId="5" w15:restartNumberingAfterBreak="0">
+    <w:nsid w:val="3D6F029F"/>
+    <w:multiLevelType w:val="hybridMultilevel"/>
+    <w:tmpl w:val="7DC2FA4A"/>
+    <w:lvl w:ilvl="0" w:tplc="10090019">
+      <w:start w:val="1"/>
+      <w:numFmt w:val="lowerLetter"/>
+      <w:lvlText w:val="%1."/>
+      <w:lvlJc w:val="left"/>
+      <w:pPr>
+        <w:ind w:left="1440" w:hanging="360"/>
+      </w:pPr>
+    </w:lvl>
+    <w:lvl w:ilvl="1" w:tplc="04090019" w:tentative="1">
+      <w:start w:val="1"/>
+      <w:numFmt w:val="lowerLetter"/>
+      <w:lvlText w:val="%2."/>
+      <w:lvlJc w:val="left"/>
+      <w:pPr>
+        <w:ind w:left="1440" w:hanging="360"/>
+      </w:pPr>
+    </w:lvl>
+    <w:lvl w:ilvl="2" w:tplc="0409001B" w:tentative="1">
+      <w:start w:val="1"/>
+      <w:numFmt w:val="lowerRoman"/>
+      <w:lvlText w:val="%3."/>
+      <w:lvlJc w:val="right"/>
+      <w:pPr>
+        <w:ind w:left="2160" w:hanging="180"/>
+      </w:pPr>
+    </w:lvl>
+    <w:lvl w:ilvl="3" w:tplc="0409000F" w:tentative="1">
+      <w:start w:val="1"/>
+      <w:numFmt w:val="decimal"/>
+      <w:lvlText w:val="%4."/>
+      <w:lvlJc w:val="left"/>
+      <w:pPr>
+        <w:ind w:left="2880" w:hanging="360"/>
+      </w:pPr>
+    </w:lvl>
+    <w:lvl w:ilvl="4" w:tplc="04090019" w:tentative="1">
+      <w:start w:val="1"/>
+      <w:numFmt w:val="lowerLetter"/>
+      <w:lvlText w:val="%5."/>
+      <w:lvlJc w:val="left"/>
+      <w:pPr>
+        <w:ind w:left="3600" w:hanging="360"/>
+      </w:pPr>
+    </w:lvl>
+    <w:lvl w:ilvl="5" w:tplc="0409001B" w:tentative="1">
+      <w:start w:val="1"/>
+      <w:numFmt w:val="lowerRoman"/>
+      <w:lvlText w:val="%6."/>
+      <w:lvlJc w:val="right"/>
+      <w:pPr>
+        <w:ind w:left="4320" w:hanging="180"/>
+      </w:pPr>
+    </w:lvl>
+    <w:lvl w:ilvl="6" w:tplc="0409000F" w:tentative="1">
+      <w:start w:val="1"/>
+      <w:numFmt w:val="decimal"/>
+      <w:lvlText w:val="%7."/>
+      <w:lvlJc w:val="left"/>
+      <w:pPr>
+        <w:ind w:left="5040" w:hanging="360"/>
+      </w:pPr>
+    </w:lvl>
+    <w:lvl w:ilvl="7" w:tplc="04090019" w:tentative="1">
+      <w:start w:val="1"/>
+      <w:numFmt w:val="lowerLetter"/>
+      <w:lvlText w:val="%8."/>
+      <w:lvlJc w:val="left"/>
+      <w:pPr>
+        <w:ind w:left="5760" w:hanging="360"/>
+      </w:pPr>
+    </w:lvl>
+    <w:lvl w:ilvl="8" w:tplc="0409001B" w:tentative="1">
+      <w:start w:val="1"/>
+      <w:numFmt w:val="lowerRoman"/>
+      <w:lvlText w:val="%9."/>
+      <w:lvlJc w:val="right"/>
+      <w:pPr>
+        <w:ind w:left="6480" w:hanging="180"/>
+      </w:pPr>
+    </w:lvl>
+  </w:abstractNum>
+  <w:abstractNum w:abstractNumId="6" w15:restartNumberingAfterBreak="0">
     <w:nsid w:val="504F36F2"/>
     <w:multiLevelType w:val="hybridMultilevel"/>
     <w:tmpl w:val="2DD46E48"/>
@@ -3454,7 +5870,120 @@
       </w:pPr>
     </w:lvl>
   </w:abstractNum>
-  <w:abstractNum w:abstractNumId="4" w15:restartNumberingAfterBreak="0">
+  <w:abstractNum w:abstractNumId="7" w15:restartNumberingAfterBreak="0">
+    <w:nsid w:val="52361E01"/>
+    <w:multiLevelType w:val="hybridMultilevel"/>
+    <w:tmpl w:val="FC04B4DE"/>
+    <w:lvl w:ilvl="0" w:tplc="04090001">
+      <w:start w:val="1"/>
+      <w:numFmt w:val="bullet"/>
+      <w:lvlText w:val=""/>
+      <w:lvlJc w:val="left"/>
+      <w:pPr>
+        <w:ind w:left="360" w:hanging="360"/>
+      </w:pPr>
+      <w:rPr>
+        <w:rFonts w:ascii="Symbol" w:hAnsi="Symbol" w:hint="default"/>
+      </w:rPr>
+    </w:lvl>
+    <w:lvl w:ilvl="1" w:tplc="04090003">
+      <w:start w:val="1"/>
+      <w:numFmt w:val="bullet"/>
+      <w:lvlText w:val="o"/>
+      <w:lvlJc w:val="left"/>
+      <w:pPr>
+        <w:ind w:left="1080" w:hanging="360"/>
+      </w:pPr>
+      <w:rPr>
+        <w:rFonts w:ascii="Courier New" w:hAnsi="Courier New" w:cs="Courier New" w:hint="default"/>
+      </w:rPr>
+    </w:lvl>
+    <w:lvl w:ilvl="2" w:tplc="04090005" w:tentative="1">
+      <w:start w:val="1"/>
+      <w:numFmt w:val="bullet"/>
+      <w:lvlText w:val=""/>
+      <w:lvlJc w:val="left"/>
+      <w:pPr>
+        <w:ind w:left="1800" w:hanging="360"/>
+      </w:pPr>
+      <w:rPr>
+        <w:rFonts w:ascii="Wingdings" w:hAnsi="Wingdings" w:hint="default"/>
+      </w:rPr>
+    </w:lvl>
+    <w:lvl w:ilvl="3" w:tplc="04090001" w:tentative="1">
+      <w:start w:val="1"/>
+      <w:numFmt w:val="bullet"/>
+      <w:lvlText w:val=""/>
+      <w:lvlJc w:val="left"/>
+      <w:pPr>
+        <w:ind w:left="2520" w:hanging="360"/>
+      </w:pPr>
+      <w:rPr>
+        <w:rFonts w:ascii="Symbol" w:hAnsi="Symbol" w:hint="default"/>
+      </w:rPr>
+    </w:lvl>
+    <w:lvl w:ilvl="4" w:tplc="04090003" w:tentative="1">
+      <w:start w:val="1"/>
+      <w:numFmt w:val="bullet"/>
+      <w:lvlText w:val="o"/>
+      <w:lvlJc w:val="left"/>
+      <w:pPr>
+        <w:ind w:left="3240" w:hanging="360"/>
+      </w:pPr>
+      <w:rPr>
+        <w:rFonts w:ascii="Courier New" w:hAnsi="Courier New" w:cs="Courier New" w:hint="default"/>
+      </w:rPr>
+    </w:lvl>
+    <w:lvl w:ilvl="5" w:tplc="04090005" w:tentative="1">
+      <w:start w:val="1"/>
+      <w:numFmt w:val="bullet"/>
+      <w:lvlText w:val=""/>
+      <w:lvlJc w:val="left"/>
+      <w:pPr>
+        <w:ind w:left="3960" w:hanging="360"/>
+      </w:pPr>
+      <w:rPr>
+        <w:rFonts w:ascii="Wingdings" w:hAnsi="Wingdings" w:hint="default"/>
+      </w:rPr>
+    </w:lvl>
+    <w:lvl w:ilvl="6" w:tplc="04090001" w:tentative="1">
+      <w:start w:val="1"/>
+      <w:numFmt w:val="bullet"/>
+      <w:lvlText w:val=""/>
+      <w:lvlJc w:val="left"/>
+      <w:pPr>
+        <w:ind w:left="4680" w:hanging="360"/>
+      </w:pPr>
+      <w:rPr>
+        <w:rFonts w:ascii="Symbol" w:hAnsi="Symbol" w:hint="default"/>
+      </w:rPr>
+    </w:lvl>
+    <w:lvl w:ilvl="7" w:tplc="04090003" w:tentative="1">
+      <w:start w:val="1"/>
+      <w:numFmt w:val="bullet"/>
+      <w:lvlText w:val="o"/>
+      <w:lvlJc w:val="left"/>
+      <w:pPr>
+        <w:ind w:left="5400" w:hanging="360"/>
+      </w:pPr>
+      <w:rPr>
+        <w:rFonts w:ascii="Courier New" w:hAnsi="Courier New" w:cs="Courier New" w:hint="default"/>
+      </w:rPr>
+    </w:lvl>
+    <w:lvl w:ilvl="8" w:tplc="04090005" w:tentative="1">
+      <w:start w:val="1"/>
+      <w:numFmt w:val="bullet"/>
+      <w:lvlText w:val=""/>
+      <w:lvlJc w:val="left"/>
+      <w:pPr>
+        <w:ind w:left="6120" w:hanging="360"/>
+      </w:pPr>
+      <w:rPr>
+        <w:rFonts w:ascii="Wingdings" w:hAnsi="Wingdings" w:hint="default"/>
+      </w:rPr>
+    </w:lvl>
+  </w:abstractNum>
+  <w:abstractNum w:abstractNumId="8" w15:restartNumberingAfterBreak="0">
     <w:nsid w:val="60C4076C"/>
     <w:multiLevelType w:val="hybridMultilevel"/>
     <w:tmpl w:val="66261684"/>
@@ -3564,6 +6093,92 @@
       <w:rPr>
         <w:rFonts w:ascii="Wingdings" w:hAnsi="Wingdings" w:hint="default"/>
       </w:rPr>
+    </w:lvl>
+  </w:abstractNum>
+  <w:abstractNum w:abstractNumId="9" w15:restartNumberingAfterBreak="0">
+    <w:nsid w:val="7BBF1F1F"/>
+    <w:multiLevelType w:val="hybridMultilevel"/>
+    <w:tmpl w:val="1CE6264E"/>
+    <w:lvl w:ilvl="0" w:tplc="0409000F">
+      <w:start w:val="1"/>
+      <w:numFmt w:val="decimal"/>
+      <w:lvlText w:val="%1."/>
+      <w:lvlJc w:val="left"/>
+      <w:pPr>
+        <w:ind w:left="720" w:hanging="360"/>
+      </w:pPr>
+    </w:lvl>
+    <w:lvl w:ilvl="1" w:tplc="04090019" w:tentative="1">
+      <w:start w:val="1"/>
+      <w:numFmt w:val="lowerLetter"/>
+      <w:lvlText w:val="%2."/>
+      <w:lvlJc w:val="left"/>
+      <w:pPr>
+        <w:ind w:left="1440" w:hanging="360"/>
+      </w:pPr>
+    </w:lvl>
+    <w:lvl w:ilvl="2" w:tplc="0409001B" w:tentative="1">
+      <w:start w:val="1"/>
+      <w:numFmt w:val="lowerRoman"/>
+      <w:lvlText w:val="%3."/>
+      <w:lvlJc w:val="right"/>
+      <w:pPr>
+        <w:ind w:left="2160" w:hanging="180"/>
+      </w:pPr>
+    </w:lvl>
+    <w:lvl w:ilvl="3" w:tplc="0409000F">
+      <w:start w:val="1"/>
+      <w:numFmt w:val="decimal"/>
+      <w:lvlText w:val="%4."/>
+      <w:lvlJc w:val="left"/>
+      <w:pPr>
+        <w:ind w:left="2880" w:hanging="360"/>
+      </w:pPr>
+    </w:lvl>
+    <w:lvl w:ilvl="4" w:tplc="04090019" w:tentative="1">
+      <w:start w:val="1"/>
+      <w:numFmt w:val="lowerLetter"/>
+      <w:lvlText w:val="%5."/>
+      <w:lvlJc w:val="left"/>
+      <w:pPr>
+        <w:ind w:left="3600" w:hanging="360"/>
+      </w:pPr>
+    </w:lvl>
+    <w:lvl w:ilvl="5" w:tplc="0409001B" w:tentative="1">
+      <w:start w:val="1"/>
+      <w:numFmt w:val="lowerRoman"/>
+      <w:lvlText w:val="%6."/>
+      <w:lvlJc w:val="right"/>
+      <w:pPr>
+        <w:ind w:left="4320" w:hanging="180"/>
+      </w:pPr>
+    </w:lvl>
+    <w:lvl w:ilvl="6" w:tplc="0409000F" w:tentative="1">
+      <w:start w:val="1"/>
+      <w:numFmt w:val="decimal"/>
+      <w:lvlText w:val="%7."/>
+      <w:lvlJc w:val="left"/>
+      <w:pPr>
+        <w:ind w:left="5040" w:hanging="360"/>
+      </w:pPr>
+    </w:lvl>
+    <w:lvl w:ilvl="7" w:tplc="04090019" w:tentative="1">
+      <w:start w:val="1"/>
+      <w:numFmt w:val="lowerLetter"/>
+      <w:lvlText w:val="%8."/>
+      <w:lvlJc w:val="left"/>
+      <w:pPr>
+        <w:ind w:left="5760" w:hanging="360"/>
+      </w:pPr>
+    </w:lvl>
+    <w:lvl w:ilvl="8" w:tplc="0409001B" w:tentative="1">
+      <w:start w:val="1"/>
+      <w:numFmt w:val="lowerRoman"/>
+      <w:lvlText w:val="%9."/>
+      <w:lvlJc w:val="right"/>
+      <w:pPr>
+        <w:ind w:left="6480" w:hanging="180"/>
+      </w:pPr>
     </w:lvl>
   </w:abstractNum>
   <w:num w:numId="1">
@@ -3573,13 +6188,28 @@
     <w:abstractNumId w:val="0"/>
   </w:num>
   <w:num w:numId="3">
-    <w:abstractNumId w:val="3"/>
+    <w:abstractNumId w:val="6"/>
   </w:num>
   <w:num w:numId="4">
-    <w:abstractNumId w:val="4"/>
+    <w:abstractNumId w:val="8"/>
   </w:num>
   <w:num w:numId="5">
     <w:abstractNumId w:val="1"/>
+  </w:num>
+  <w:num w:numId="6">
+    <w:abstractNumId w:val="4"/>
+  </w:num>
+  <w:num w:numId="7">
+    <w:abstractNumId w:val="9"/>
+  </w:num>
+  <w:num w:numId="8">
+    <w:abstractNumId w:val="5"/>
+  </w:num>
+  <w:num w:numId="9">
+    <w:abstractNumId w:val="3"/>
+  </w:num>
+  <w:num w:numId="10">
+    <w:abstractNumId w:val="7"/>
   </w:num>
 </w:numbering>
 </file>
@@ -4177,6 +6807,22 @@
     <w:semiHidden/>
     <w:rsid w:val="00B710B7"/>
   </w:style>
+  <w:style w:type="character" w:customStyle="1" w:styleId="CodeInline">
+    <w:name w:val="Code Inline"/>
+    <w:basedOn w:val="DefaultParagraphFont"/>
+    <w:uiPriority w:val="1"/>
+    <w:qFormat/>
+    <w:rsid w:val="006B79C6"/>
+    <w:rPr>
+      <w:rFonts w:ascii="Consolas" w:eastAsia="Times New Roman" w:hAnsi="Consolas" w:cs="Arial"/>
+      <w:noProof/>
+      <w:color w:val="000000"/>
+      <w:sz w:val="26"/>
+      <w:szCs w:val="26"/>
+      <w:bdr w:val="none" w:sz="0" w:space="0" w:color="auto"/>
+      <w:shd w:val="clear" w:color="auto" w:fill="F8F8F8"/>
+    </w:rPr>
+  </w:style>
 </w:styles>
 </file>
 
@@ -4446,7 +7092,7 @@
 </file>
 
 <file path=customXml/itemProps1.xml><?xml version="1.0" encoding="utf-8"?>
-<ds:datastoreItem xmlns:ds="http://schemas.openxmlformats.org/officeDocument/2006/customXml" ds:itemID="{85DE9399-78FB-4372-89BE-A132D63618F0}">
+<ds:datastoreItem xmlns:ds="http://schemas.openxmlformats.org/officeDocument/2006/customXml" ds:itemID="{31BC67DE-C47C-4358-BD68-FA8B8C290ABC}">
   <ds:schemaRefs>
     <ds:schemaRef ds:uri="http://schemas.openxmlformats.org/officeDocument/2006/bibliography"/>
   </ds:schemaRefs>

</xml_diff>